<commit_message>
Update the documentation added forget password page
</commit_message>
<xml_diff>
--- a/doc/CookUpCompanion_URS.docx
+++ b/doc/CookUpCompanion_URS.docx
@@ -1061,6 +1061,7 @@
           <w:docPartUnique/>
         </w:docPartObj>
       </w:sdtPr>
+      <w:sdtEndPr/>
       <w:sdtContent>
         <w:p>
           <w:pPr>
@@ -4600,6 +4601,7 @@
           <w:docPartUnique/>
         </w:docPartObj>
       </w:sdtPr>
+      <w:sdtEndPr/>
       <w:sdtContent>
         <w:p>
           <w:pPr>
@@ -6765,7 +6767,19 @@
         <w:rPr>
           <w:sz w:val="24"/>
         </w:rPr>
-        <w:t>System verifies that the username is unique and the password is secure.</w:t>
+        <w:t>System verifies that the username</w:t>
+      </w:r>
+      <w:r>
+        <w:rPr>
+          <w:sz w:val="24"/>
+        </w:rPr>
+        <w:t xml:space="preserve"> and email are</w:t>
+      </w:r>
+      <w:r>
+        <w:rPr>
+          <w:sz w:val="24"/>
+        </w:rPr>
+        <w:t xml:space="preserve"> unique and the password is secure.</w:t>
       </w:r>
     </w:p>
     <w:p>
@@ -9867,7 +9881,31 @@
           <w:bCs/>
           <w:sz w:val="24"/>
         </w:rPr>
-        <w:t>2a. User attempts to rate the same recipe multiple times:</w:t>
+        <w:t xml:space="preserve">2a. </w:t>
+      </w:r>
+      <w:r>
+        <w:rPr>
+          <w:b/>
+          <w:bCs/>
+          <w:sz w:val="24"/>
+        </w:rPr>
+        <w:t xml:space="preserve"> System fails to save the recipe</w:t>
+      </w:r>
+      <w:r>
+        <w:rPr>
+          <w:b/>
+          <w:bCs/>
+          <w:sz w:val="24"/>
+        </w:rPr>
+        <w:t xml:space="preserve"> rating</w:t>
+      </w:r>
+      <w:r>
+        <w:rPr>
+          <w:b/>
+          <w:bCs/>
+          <w:sz w:val="24"/>
+        </w:rPr>
+        <w:t>:</w:t>
       </w:r>
     </w:p>
     <w:p>
@@ -9888,7 +9926,13 @@
         <w:rPr>
           <w:sz w:val="24"/>
         </w:rPr>
-        <w:t>System does not allow multiple ratings from the same user.</w:t>
+        <w:t>System fails to save the recipe</w:t>
+      </w:r>
+      <w:r>
+        <w:rPr>
+          <w:sz w:val="24"/>
+        </w:rPr>
+        <w:t>.</w:t>
       </w:r>
     </w:p>
     <w:p>
@@ -10717,7 +10761,19 @@
         <w:rPr>
           <w:sz w:val="24"/>
         </w:rPr>
-        <w:t>User clicks on “Find Similar Recipes”.</w:t>
+        <w:t>User clicks on “</w:t>
+      </w:r>
+      <w:r>
+        <w:rPr>
+          <w:sz w:val="24"/>
+        </w:rPr>
+        <w:t>Recommended</w:t>
+      </w:r>
+      <w:r>
+        <w:rPr>
+          <w:sz w:val="24"/>
+        </w:rPr>
+        <w:t>”.</w:t>
       </w:r>
     </w:p>
     <w:p>
@@ -10739,7 +10795,21 @@
         <w:rPr>
           <w:sz w:val="24"/>
         </w:rPr>
-        <w:t>System analyzes the ingredients and tags of the current recipe.</w:t>
+        <w:t xml:space="preserve">System analyzes </w:t>
+      </w:r>
+      <w:r>
+        <w:rPr>
+          <w:sz w:val="24"/>
+        </w:rPr>
+        <w:t>you liked recipes and give the user recipe of the other user that have your liked recipe in there liked recipe list</w:t>
+      </w:r>
+      <w:bookmarkStart w:id="16" w:name="_GoBack"/>
+      <w:bookmarkEnd w:id="16"/>
+      <w:r>
+        <w:rPr>
+          <w:sz w:val="24"/>
+        </w:rPr>
+        <w:t>.</w:t>
       </w:r>
     </w:p>
     <w:p>
@@ -13639,8 +13709,6 @@
           <w:cols w:space="708"/>
         </w:sectPr>
       </w:pPr>
-      <w:bookmarkStart w:id="16" w:name="_GoBack"/>
-      <w:bookmarkEnd w:id="16"/>
     </w:p>
     <w:p>
       <w:pPr>
@@ -17982,6 +18050,7 @@
   <w:style w:type="character" w:default="1" w:styleId="DefaultParagraphFont">
     <w:name w:val="Default Paragraph Font"/>
     <w:uiPriority w:val="1"/>
+    <w:semiHidden/>
     <w:unhideWhenUsed/>
   </w:style>
   <w:style w:type="table" w:default="1" w:styleId="TableNormal">

</xml_diff>

<commit_message>
Add addtional styling to the document fix the pagination bug
</commit_message>
<xml_diff>
--- a/doc/CookUpCompanion_URS.docx
+++ b/doc/CookUpCompanion_URS.docx
@@ -5,6 +5,8 @@
     <w:p>
       <w:pPr>
         <w:pStyle w:val="Title"/>
+        <w:ind w:left="720"/>
+        <w:jc w:val="center"/>
         <w:rPr>
           <w:b/>
           <w:sz w:val="96"/>
@@ -48,28 +50,117 @@
       <w:r>
         <w:rPr>
           <w:b/>
+          <w:spacing w:val="-10"/>
           <w:sz w:val="96"/>
           <w:szCs w:val="96"/>
         </w:rPr>
-        <w:t>Specification</w:t>
-      </w:r>
-      <w:r>
-        <w:rPr>
-          <w:b/>
-          <w:spacing w:val="-11"/>
+        <w:t xml:space="preserve">     </w:t>
+      </w:r>
+      <w:r>
+        <w:rPr>
+          <w:b/>
           <w:sz w:val="96"/>
           <w:szCs w:val="96"/>
         </w:rPr>
-        <w:t xml:space="preserve"> </w:t>
-      </w:r>
-      <w:r>
+        <w:t>Specification</w:t>
+      </w:r>
+    </w:p>
+    <w:p>
+      <w:pPr>
+        <w:pStyle w:val="Title"/>
         <w:rPr>
           <w:b/>
           <w:sz w:val="96"/>
           <w:szCs w:val="96"/>
         </w:rPr>
-        <w:t>for</w:t>
-      </w:r>
+      </w:pPr>
+      <w:r>
+        <w:rPr>
+          <w:noProof/>
+        </w:rPr>
+        <w:drawing>
+          <wp:anchor distT="0" distB="0" distL="114300" distR="114300" simplePos="0" relativeHeight="251663360" behindDoc="1" locked="0" layoutInCell="1" allowOverlap="1" wp14:anchorId="73A76F5A" wp14:editId="7967B359">
+            <wp:simplePos x="0" y="0"/>
+            <wp:positionH relativeFrom="page">
+              <wp:posOffset>200660</wp:posOffset>
+            </wp:positionH>
+            <wp:positionV relativeFrom="paragraph">
+              <wp:posOffset>210185</wp:posOffset>
+            </wp:positionV>
+            <wp:extent cx="6864350" cy="4640580"/>
+            <wp:effectExtent l="0" t="0" r="0" b="7620"/>
+            <wp:wrapNone/>
+            <wp:docPr id="9" name="Picture 9" descr="Cook Smarter, Not Harder: Nine Time-Saving Cooking Tips – Ask an Expert |  USU"/>
+            <wp:cNvGraphicFramePr>
+              <a:graphicFrameLocks xmlns:a="http://schemas.openxmlformats.org/drawingml/2006/main" noChangeAspect="1"/>
+            </wp:cNvGraphicFramePr>
+            <a:graphic xmlns:a="http://schemas.openxmlformats.org/drawingml/2006/main">
+              <a:graphicData uri="http://schemas.openxmlformats.org/drawingml/2006/picture">
+                <pic:pic xmlns:pic="http://schemas.openxmlformats.org/drawingml/2006/picture">
+                  <pic:nvPicPr>
+                    <pic:cNvPr id="0" name="Picture 1" descr="Cook Smarter, Not Harder: Nine Time-Saving Cooking Tips – Ask an Expert |  USU"/>
+                    <pic:cNvPicPr>
+                      <a:picLocks noChangeAspect="1" noChangeArrowheads="1"/>
+                    </pic:cNvPicPr>
+                  </pic:nvPicPr>
+                  <pic:blipFill>
+                    <a:blip r:embed="rId7">
+                      <a:extLst>
+                        <a:ext uri="{28A0092B-C50C-407E-A947-70E740481C1C}">
+                          <a14:useLocalDpi xmlns:a14="http://schemas.microsoft.com/office/drawing/2010/main" val="0"/>
+                        </a:ext>
+                      </a:extLst>
+                    </a:blip>
+                    <a:srcRect/>
+                    <a:stretch>
+                      <a:fillRect/>
+                    </a:stretch>
+                  </pic:blipFill>
+                  <pic:spPr bwMode="auto">
+                    <a:xfrm>
+                      <a:off x="0" y="0"/>
+                      <a:ext cx="6864350" cy="4640580"/>
+                    </a:xfrm>
+                    <a:prstGeom prst="rect">
+                      <a:avLst/>
+                    </a:prstGeom>
+                    <a:noFill/>
+                    <a:ln>
+                      <a:noFill/>
+                    </a:ln>
+                  </pic:spPr>
+                </pic:pic>
+              </a:graphicData>
+            </a:graphic>
+            <wp14:sizeRelH relativeFrom="margin">
+              <wp14:pctWidth>0</wp14:pctWidth>
+            </wp14:sizeRelH>
+            <wp14:sizeRelV relativeFrom="margin">
+              <wp14:pctHeight>0</wp14:pctHeight>
+            </wp14:sizeRelV>
+          </wp:anchor>
+        </w:drawing>
+      </w:r>
+    </w:p>
+    <w:p>
+      <w:pPr>
+        <w:pStyle w:val="Title"/>
+        <w:rPr>
+          <w:b/>
+          <w:sz w:val="96"/>
+          <w:szCs w:val="96"/>
+        </w:rPr>
+      </w:pPr>
+    </w:p>
+    <w:p>
+      <w:pPr>
+        <w:pStyle w:val="Title"/>
+        <w:rPr>
+          <w:b/>
+          <w:sz w:val="96"/>
+          <w:szCs w:val="96"/>
+        </w:rPr>
+      </w:pPr>
     </w:p>
     <w:p>
       <w:pPr>
@@ -102,552 +193,58 @@
           <w:szCs w:val="96"/>
         </w:rPr>
       </w:pPr>
-      <w:proofErr w:type="spellStart"/>
-      <w:r>
+    </w:p>
+    <w:p>
+      <w:pPr>
+        <w:pStyle w:val="Title"/>
+        <w:spacing w:before="0"/>
+        <w:ind w:left="2160" w:firstLine="720"/>
         <w:rPr>
           <w:sz w:val="96"/>
           <w:szCs w:val="96"/>
         </w:rPr>
-        <w:t>CookUp</w:t>
-      </w:r>
-      <w:proofErr w:type="spellEnd"/>
-      <w:r>
+      </w:pPr>
+    </w:p>
+    <w:p>
+      <w:pPr>
+        <w:pStyle w:val="Title"/>
+        <w:spacing w:before="0"/>
+        <w:ind w:left="2160" w:firstLine="720"/>
         <w:rPr>
           <w:sz w:val="96"/>
           <w:szCs w:val="96"/>
         </w:rPr>
+      </w:pPr>
+    </w:p>
+    <w:p>
+      <w:pPr>
+        <w:pStyle w:val="Title"/>
+        <w:spacing w:before="0"/>
+        <w:ind w:left="2160" w:firstLine="720"/>
+        <w:rPr>
+          <w:b/>
+          <w:sz w:val="96"/>
+          <w:szCs w:val="96"/>
+        </w:rPr>
+      </w:pPr>
+      <w:proofErr w:type="spellStart"/>
+      <w:r>
+        <w:rPr>
+          <w:b/>
+          <w:sz w:val="96"/>
+          <w:szCs w:val="96"/>
+        </w:rPr>
+        <w:t>CookUp</w:t>
+      </w:r>
+      <w:proofErr w:type="spellEnd"/>
+      <w:r>
+        <w:rPr>
+          <w:b/>
+          <w:sz w:val="96"/>
+          <w:szCs w:val="96"/>
+        </w:rPr>
         <w:t xml:space="preserve"> Companion</w:t>
       </w:r>
-    </w:p>
-    <w:p>
-      <w:pPr>
-        <w:pStyle w:val="BodyText"/>
-        <w:ind w:firstLine="0"/>
-        <w:rPr>
-          <w:rFonts w:ascii="Calibri Light"/>
-          <w:sz w:val="20"/>
-        </w:rPr>
-      </w:pPr>
-    </w:p>
-    <w:p>
-      <w:pPr>
-        <w:pStyle w:val="BodyText"/>
-        <w:ind w:firstLine="0"/>
-        <w:rPr>
-          <w:rFonts w:ascii="Calibri Light"/>
-          <w:sz w:val="20"/>
-        </w:rPr>
-      </w:pPr>
-    </w:p>
-    <w:p>
-      <w:pPr>
-        <w:pStyle w:val="BodyText"/>
-        <w:ind w:firstLine="0"/>
-        <w:rPr>
-          <w:rFonts w:ascii="Calibri Light"/>
-          <w:sz w:val="20"/>
-        </w:rPr>
-      </w:pPr>
-    </w:p>
-    <w:p>
-      <w:pPr>
-        <w:pStyle w:val="BodyText"/>
-        <w:ind w:firstLine="0"/>
-        <w:rPr>
-          <w:rFonts w:ascii="Calibri Light"/>
-          <w:sz w:val="20"/>
-        </w:rPr>
-      </w:pPr>
-    </w:p>
-    <w:p>
-      <w:pPr>
-        <w:pStyle w:val="BodyText"/>
-        <w:ind w:firstLine="0"/>
-        <w:rPr>
-          <w:rFonts w:ascii="Calibri Light"/>
-          <w:sz w:val="20"/>
-        </w:rPr>
-      </w:pPr>
-    </w:p>
-    <w:p>
-      <w:pPr>
-        <w:pStyle w:val="BodyText"/>
-        <w:ind w:firstLine="0"/>
-        <w:rPr>
-          <w:rFonts w:ascii="Calibri Light"/>
-          <w:sz w:val="20"/>
-        </w:rPr>
-      </w:pPr>
-    </w:p>
-    <w:p>
-      <w:pPr>
-        <w:pStyle w:val="BodyText"/>
-        <w:ind w:firstLine="0"/>
-        <w:rPr>
-          <w:rFonts w:ascii="Calibri Light"/>
-          <w:sz w:val="20"/>
-        </w:rPr>
-      </w:pPr>
-    </w:p>
-    <w:p>
-      <w:pPr>
-        <w:pStyle w:val="BodyText"/>
-        <w:ind w:firstLine="0"/>
-        <w:rPr>
-          <w:rFonts w:ascii="Calibri Light"/>
-          <w:sz w:val="20"/>
-        </w:rPr>
-      </w:pPr>
-    </w:p>
-    <w:p>
-      <w:pPr>
-        <w:pStyle w:val="BodyText"/>
-        <w:ind w:firstLine="0"/>
-        <w:rPr>
-          <w:rFonts w:ascii="Calibri Light"/>
-          <w:sz w:val="20"/>
-        </w:rPr>
-      </w:pPr>
-    </w:p>
-    <w:p>
-      <w:pPr>
-        <w:pStyle w:val="BodyText"/>
-        <w:ind w:firstLine="0"/>
-        <w:rPr>
-          <w:rFonts w:ascii="Calibri Light"/>
-          <w:sz w:val="20"/>
-        </w:rPr>
-      </w:pPr>
-    </w:p>
-    <w:p>
-      <w:pPr>
-        <w:pStyle w:val="BodyText"/>
-        <w:ind w:firstLine="0"/>
-        <w:rPr>
-          <w:rFonts w:ascii="Calibri Light"/>
-          <w:sz w:val="20"/>
-        </w:rPr>
-      </w:pPr>
-    </w:p>
-    <w:p>
-      <w:pPr>
-        <w:pStyle w:val="BodyText"/>
-        <w:ind w:firstLine="0"/>
-        <w:rPr>
-          <w:rFonts w:ascii="Calibri Light"/>
-          <w:sz w:val="20"/>
-        </w:rPr>
-      </w:pPr>
-    </w:p>
-    <w:p>
-      <w:pPr>
-        <w:pStyle w:val="BodyText"/>
-        <w:ind w:firstLine="0"/>
-        <w:rPr>
-          <w:rFonts w:ascii="Calibri Light"/>
-          <w:sz w:val="20"/>
-        </w:rPr>
-      </w:pPr>
-    </w:p>
-    <w:p>
-      <w:pPr>
-        <w:pStyle w:val="BodyText"/>
-        <w:ind w:firstLine="0"/>
-        <w:rPr>
-          <w:rFonts w:ascii="Calibri Light"/>
-          <w:sz w:val="20"/>
-        </w:rPr>
-      </w:pPr>
-    </w:p>
-    <w:p>
-      <w:pPr>
-        <w:pStyle w:val="BodyText"/>
-        <w:ind w:firstLine="0"/>
-        <w:rPr>
-          <w:rFonts w:ascii="Calibri Light"/>
-          <w:sz w:val="20"/>
-        </w:rPr>
-      </w:pPr>
-    </w:p>
-    <w:p>
-      <w:pPr>
-        <w:pStyle w:val="BodyText"/>
-        <w:ind w:firstLine="0"/>
-        <w:rPr>
-          <w:rFonts w:ascii="Calibri Light"/>
-          <w:sz w:val="20"/>
-        </w:rPr>
-      </w:pPr>
-    </w:p>
-    <w:p>
-      <w:pPr>
-        <w:pStyle w:val="BodyText"/>
-        <w:ind w:firstLine="0"/>
-        <w:rPr>
-          <w:rFonts w:ascii="Calibri Light"/>
-          <w:sz w:val="20"/>
-        </w:rPr>
-      </w:pPr>
-    </w:p>
-    <w:p>
-      <w:pPr>
-        <w:pStyle w:val="BodyText"/>
-        <w:ind w:firstLine="0"/>
-        <w:rPr>
-          <w:rFonts w:ascii="Calibri Light"/>
-          <w:sz w:val="20"/>
-        </w:rPr>
-      </w:pPr>
-    </w:p>
-    <w:p>
-      <w:pPr>
-        <w:pStyle w:val="BodyText"/>
-        <w:ind w:firstLine="0"/>
-        <w:rPr>
-          <w:rFonts w:ascii="Calibri Light"/>
-          <w:sz w:val="20"/>
-        </w:rPr>
-      </w:pPr>
-    </w:p>
-    <w:p>
-      <w:pPr>
-        <w:pStyle w:val="BodyText"/>
-        <w:ind w:firstLine="0"/>
-        <w:rPr>
-          <w:rFonts w:ascii="Calibri Light"/>
-          <w:sz w:val="20"/>
-        </w:rPr>
-      </w:pPr>
-    </w:p>
-    <w:p>
-      <w:pPr>
-        <w:pStyle w:val="BodyText"/>
-        <w:ind w:firstLine="0"/>
-        <w:rPr>
-          <w:rFonts w:ascii="Calibri Light"/>
-          <w:sz w:val="20"/>
-        </w:rPr>
-      </w:pPr>
-    </w:p>
-    <w:p>
-      <w:pPr>
-        <w:pStyle w:val="BodyText"/>
-        <w:ind w:firstLine="0"/>
-        <w:rPr>
-          <w:rFonts w:ascii="Calibri Light"/>
-          <w:sz w:val="20"/>
-        </w:rPr>
-      </w:pPr>
-    </w:p>
-    <w:p>
-      <w:pPr>
-        <w:pStyle w:val="BodyText"/>
-        <w:ind w:firstLine="0"/>
-        <w:rPr>
-          <w:rFonts w:ascii="Calibri Light"/>
-          <w:sz w:val="20"/>
-        </w:rPr>
-      </w:pPr>
-    </w:p>
-    <w:p>
-      <w:pPr>
-        <w:pStyle w:val="BodyText"/>
-        <w:ind w:firstLine="0"/>
-        <w:rPr>
-          <w:rFonts w:ascii="Calibri Light"/>
-          <w:sz w:val="20"/>
-        </w:rPr>
-      </w:pPr>
-    </w:p>
-    <w:p>
-      <w:pPr>
-        <w:pStyle w:val="BodyText"/>
-        <w:ind w:firstLine="0"/>
-        <w:rPr>
-          <w:rFonts w:ascii="Calibri Light"/>
-          <w:sz w:val="20"/>
-        </w:rPr>
-      </w:pPr>
-    </w:p>
-    <w:p>
-      <w:pPr>
-        <w:pStyle w:val="BodyText"/>
-        <w:ind w:firstLine="0"/>
-        <w:rPr>
-          <w:rFonts w:ascii="Calibri Light"/>
-          <w:sz w:val="20"/>
-        </w:rPr>
-      </w:pPr>
-    </w:p>
-    <w:p>
-      <w:pPr>
-        <w:pStyle w:val="BodyText"/>
-        <w:ind w:firstLine="0"/>
-        <w:rPr>
-          <w:rFonts w:ascii="Calibri Light"/>
-          <w:sz w:val="20"/>
-        </w:rPr>
-      </w:pPr>
-    </w:p>
-    <w:p>
-      <w:pPr>
-        <w:pStyle w:val="BodyText"/>
-        <w:ind w:firstLine="0"/>
-        <w:rPr>
-          <w:rFonts w:ascii="Calibri Light"/>
-          <w:sz w:val="20"/>
-        </w:rPr>
-      </w:pPr>
-    </w:p>
-    <w:p>
-      <w:pPr>
-        <w:pStyle w:val="BodyText"/>
-        <w:ind w:firstLine="0"/>
-        <w:rPr>
-          <w:rFonts w:ascii="Calibri Light"/>
-          <w:sz w:val="20"/>
-        </w:rPr>
-      </w:pPr>
-    </w:p>
-    <w:p>
-      <w:pPr>
-        <w:pStyle w:val="BodyText"/>
-        <w:ind w:firstLine="0"/>
-        <w:rPr>
-          <w:rFonts w:ascii="Calibri Light"/>
-          <w:sz w:val="20"/>
-        </w:rPr>
-      </w:pPr>
-    </w:p>
-    <w:p>
-      <w:pPr>
-        <w:pStyle w:val="BodyText"/>
-        <w:ind w:firstLine="0"/>
-        <w:rPr>
-          <w:rFonts w:ascii="Calibri Light"/>
-          <w:sz w:val="20"/>
-        </w:rPr>
-      </w:pPr>
-    </w:p>
-    <w:p>
-      <w:pPr>
-        <w:pStyle w:val="BodyText"/>
-        <w:ind w:firstLine="0"/>
-        <w:rPr>
-          <w:rFonts w:ascii="Calibri Light"/>
-          <w:sz w:val="20"/>
-        </w:rPr>
-      </w:pPr>
-    </w:p>
-    <w:p>
-      <w:pPr>
-        <w:pStyle w:val="BodyText"/>
-        <w:ind w:firstLine="0"/>
-        <w:rPr>
-          <w:rFonts w:ascii="Calibri Light"/>
-          <w:sz w:val="20"/>
-        </w:rPr>
-      </w:pPr>
-    </w:p>
-    <w:p>
-      <w:pPr>
-        <w:pStyle w:val="BodyText"/>
-        <w:ind w:firstLine="0"/>
-        <w:rPr>
-          <w:rFonts w:ascii="Calibri Light"/>
-          <w:sz w:val="20"/>
-        </w:rPr>
-      </w:pPr>
-    </w:p>
-    <w:p>
-      <w:pPr>
-        <w:pStyle w:val="BodyText"/>
-        <w:ind w:firstLine="0"/>
-        <w:rPr>
-          <w:rFonts w:ascii="Calibri Light"/>
-          <w:sz w:val="20"/>
-        </w:rPr>
-      </w:pPr>
-    </w:p>
-    <w:p>
-      <w:pPr>
-        <w:pStyle w:val="BodyText"/>
-        <w:ind w:firstLine="0"/>
-        <w:rPr>
-          <w:rFonts w:ascii="Calibri Light"/>
-          <w:sz w:val="20"/>
-        </w:rPr>
-      </w:pPr>
-    </w:p>
-    <w:p>
-      <w:pPr>
-        <w:pStyle w:val="BodyText"/>
-        <w:ind w:firstLine="0"/>
-        <w:rPr>
-          <w:rFonts w:ascii="Calibri Light"/>
-          <w:sz w:val="20"/>
-        </w:rPr>
-      </w:pPr>
-    </w:p>
-    <w:p>
-      <w:pPr>
-        <w:pStyle w:val="BodyText"/>
-        <w:ind w:firstLine="0"/>
-        <w:rPr>
-          <w:rFonts w:ascii="Calibri Light"/>
-          <w:sz w:val="20"/>
-        </w:rPr>
-      </w:pPr>
-    </w:p>
-    <w:p>
-      <w:pPr>
-        <w:pStyle w:val="BodyText"/>
-        <w:ind w:firstLine="0"/>
-        <w:rPr>
-          <w:rFonts w:ascii="Calibri Light"/>
-          <w:sz w:val="20"/>
-        </w:rPr>
-      </w:pPr>
-    </w:p>
-    <w:p>
-      <w:pPr>
-        <w:pStyle w:val="BodyText"/>
-        <w:ind w:firstLine="0"/>
-        <w:rPr>
-          <w:rFonts w:ascii="Calibri Light"/>
-          <w:sz w:val="20"/>
-        </w:rPr>
-      </w:pPr>
-    </w:p>
-    <w:p>
-      <w:pPr>
-        <w:pStyle w:val="BodyText"/>
-        <w:ind w:firstLine="0"/>
-        <w:rPr>
-          <w:rFonts w:ascii="Calibri Light"/>
-          <w:sz w:val="20"/>
-        </w:rPr>
-      </w:pPr>
-    </w:p>
-    <w:p>
-      <w:pPr>
-        <w:pStyle w:val="BodyText"/>
-        <w:ind w:firstLine="0"/>
-        <w:rPr>
-          <w:rFonts w:ascii="Calibri Light"/>
-          <w:sz w:val="20"/>
-        </w:rPr>
-      </w:pPr>
-    </w:p>
-    <w:p>
-      <w:pPr>
-        <w:pStyle w:val="BodyText"/>
-        <w:ind w:firstLine="0"/>
-        <w:rPr>
-          <w:rFonts w:ascii="Calibri Light"/>
-          <w:sz w:val="20"/>
-        </w:rPr>
-      </w:pPr>
-    </w:p>
-    <w:p>
-      <w:pPr>
-        <w:pStyle w:val="BodyText"/>
-        <w:ind w:firstLine="0"/>
-        <w:rPr>
-          <w:rFonts w:ascii="Calibri Light"/>
-          <w:sz w:val="20"/>
-        </w:rPr>
-      </w:pPr>
-    </w:p>
-    <w:p>
-      <w:pPr>
-        <w:pStyle w:val="BodyText"/>
-        <w:ind w:firstLine="0"/>
-        <w:rPr>
-          <w:rFonts w:ascii="Calibri Light"/>
-          <w:sz w:val="20"/>
-        </w:rPr>
-      </w:pPr>
-    </w:p>
-    <w:p>
-      <w:pPr>
-        <w:pStyle w:val="BodyText"/>
-        <w:ind w:firstLine="0"/>
-        <w:rPr>
-          <w:rFonts w:ascii="Calibri Light"/>
-          <w:sz w:val="20"/>
-        </w:rPr>
-      </w:pPr>
-    </w:p>
-    <w:p>
-      <w:pPr>
-        <w:pStyle w:val="BodyText"/>
-        <w:ind w:firstLine="0"/>
-        <w:rPr>
-          <w:rFonts w:ascii="Calibri Light"/>
-          <w:sz w:val="20"/>
-        </w:rPr>
-      </w:pPr>
-    </w:p>
-    <w:p>
-      <w:pPr>
-        <w:pStyle w:val="BodyText"/>
-        <w:ind w:firstLine="0"/>
-        <w:rPr>
-          <w:rFonts w:ascii="Calibri Light"/>
-          <w:sz w:val="20"/>
-        </w:rPr>
-      </w:pPr>
-    </w:p>
-    <w:p>
-      <w:pPr>
-        <w:pStyle w:val="BodyText"/>
-        <w:ind w:firstLine="0"/>
-        <w:rPr>
-          <w:rFonts w:ascii="Calibri Light"/>
-          <w:sz w:val="20"/>
-        </w:rPr>
-      </w:pPr>
-    </w:p>
-    <w:p>
-      <w:pPr>
-        <w:pStyle w:val="BodyText"/>
-        <w:ind w:firstLine="0"/>
-        <w:rPr>
-          <w:rFonts w:ascii="Calibri Light"/>
-          <w:sz w:val="20"/>
-        </w:rPr>
-      </w:pPr>
-    </w:p>
-    <w:p>
-      <w:pPr>
-        <w:pStyle w:val="BodyText"/>
-        <w:ind w:firstLine="0"/>
-        <w:rPr>
-          <w:rFonts w:ascii="Calibri Light"/>
-          <w:sz w:val="20"/>
-        </w:rPr>
-      </w:pPr>
-    </w:p>
-    <w:p>
-      <w:pPr>
-        <w:pStyle w:val="BodyText"/>
-        <w:ind w:firstLine="0"/>
-        <w:rPr>
-          <w:rFonts w:ascii="Calibri Light"/>
-          <w:sz w:val="20"/>
-        </w:rPr>
-      </w:pPr>
-    </w:p>
-    <w:p>
-      <w:pPr>
-        <w:pStyle w:val="BodyText"/>
-        <w:ind w:firstLine="0"/>
-        <w:rPr>
-          <w:rFonts w:ascii="Calibri Light"/>
-          <w:sz w:val="20"/>
-        </w:rPr>
-      </w:pPr>
     </w:p>
     <w:p>
       <w:pPr>
@@ -663,6 +260,7 @@
         <w:rPr>
           <w:noProof/>
         </w:rPr>
+        <w:lastRenderedPageBreak/>
         <mc:AlternateContent>
           <mc:Choice Requires="wpg">
             <w:drawing>
@@ -2592,6 +2190,16 @@
           </w:hyperlink>
         </w:p>
         <w:p>
+          <w:pPr>
+            <w:sectPr>
+              <w:footerReference w:type="default" r:id="rId8"/>
+              <w:type w:val="continuous"/>
+              <w:pgSz w:w="11910" w:h="16840"/>
+              <w:pgMar w:top="1420" w:right="1240" w:bottom="1200" w:left="1240" w:header="708" w:footer="1000" w:gutter="0"/>
+              <w:pgNumType w:start="1"/>
+              <w:cols w:space="708"/>
+            </w:sectPr>
+          </w:pPr>
           <w:r>
             <w:fldChar w:fldCharType="end"/>
           </w:r>
@@ -2600,22 +2208,11 @@
     </w:sdt>
     <w:p>
       <w:pPr>
-        <w:sectPr>
-          <w:footerReference w:type="default" r:id="rId7"/>
-          <w:type w:val="continuous"/>
-          <w:pgSz w:w="11910" w:h="16840"/>
-          <w:pgMar w:top="1420" w:right="1240" w:bottom="1200" w:left="1240" w:header="708" w:footer="1000" w:gutter="0"/>
-          <w:pgNumType w:start="1"/>
-          <w:cols w:space="708"/>
-        </w:sectPr>
-      </w:pPr>
-    </w:p>
-    <w:p>
-      <w:pPr>
         <w:pStyle w:val="BodyText"/>
         <w:ind w:firstLine="0"/>
         <w:rPr>
-          <w:sz w:val="28"/>
+          <w:rFonts w:ascii="Calibri Light"/>
+          <w:sz w:val="20"/>
         </w:rPr>
       </w:pPr>
     </w:p>
@@ -2624,16 +2221,142 @@
         <w:pStyle w:val="BodyText"/>
         <w:ind w:firstLine="0"/>
         <w:rPr>
-          <w:sz w:val="28"/>
-        </w:rPr>
-      </w:pPr>
+          <w:rFonts w:ascii="Calibri Light"/>
+          <w:sz w:val="20"/>
+        </w:rPr>
+      </w:pPr>
+    </w:p>
+    <w:p>
+      <w:pPr>
+        <w:pStyle w:val="Heading1"/>
+        <w:tabs>
+          <w:tab w:val="left" w:pos="9317"/>
+        </w:tabs>
+        <w:spacing w:before="251"/>
+        <w:ind w:left="0"/>
+        <w:rPr>
+          <w:rFonts w:ascii="Calibri"/>
+        </w:rPr>
+      </w:pPr>
+      <w:r>
+        <w:rPr>
+          <w:rFonts w:ascii="Calibri"/>
+          <w:shd w:val="clear" w:color="auto" w:fill="D9E1F3"/>
+        </w:rPr>
+        <w:t xml:space="preserve"> </w:t>
+      </w:r>
+      <w:bookmarkStart w:id="0" w:name="_Toc164352132"/>
+      <w:r>
+        <w:rPr>
+          <w:rFonts w:ascii="Calibri"/>
+          <w:spacing w:val="11"/>
+          <w:shd w:val="clear" w:color="auto" w:fill="D9E1F3"/>
+        </w:rPr>
+        <w:t>ABOUT</w:t>
+      </w:r>
+      <w:r>
+        <w:rPr>
+          <w:rFonts w:ascii="Calibri"/>
+          <w:spacing w:val="32"/>
+          <w:shd w:val="clear" w:color="auto" w:fill="D9E1F3"/>
+        </w:rPr>
+        <w:t xml:space="preserve"> </w:t>
+      </w:r>
+      <w:r>
+        <w:rPr>
+          <w:rFonts w:ascii="Calibri"/>
+          <w:spacing w:val="10"/>
+          <w:shd w:val="clear" w:color="auto" w:fill="D9E1F3"/>
+        </w:rPr>
+        <w:t>THIS</w:t>
+      </w:r>
+      <w:r>
+        <w:rPr>
+          <w:rFonts w:ascii="Calibri"/>
+          <w:spacing w:val="34"/>
+          <w:shd w:val="clear" w:color="auto" w:fill="D9E1F3"/>
+        </w:rPr>
+        <w:t xml:space="preserve"> </w:t>
+      </w:r>
+      <w:r>
+        <w:rPr>
+          <w:rFonts w:ascii="Calibri"/>
+          <w:spacing w:val="12"/>
+          <w:shd w:val="clear" w:color="auto" w:fill="D9E1F3"/>
+        </w:rPr>
+        <w:t>DOCUMENT</w:t>
+      </w:r>
+      <w:bookmarkEnd w:id="0"/>
+      <w:r>
+        <w:rPr>
+          <w:rFonts w:ascii="Calibri"/>
+          <w:spacing w:val="12"/>
+          <w:shd w:val="clear" w:color="auto" w:fill="D9E1F3"/>
+        </w:rPr>
+        <w:tab/>
+      </w:r>
     </w:p>
     <w:p>
       <w:pPr>
         <w:pStyle w:val="BodyText"/>
         <w:ind w:firstLine="0"/>
         <w:rPr>
-          <w:sz w:val="28"/>
+          <w:sz w:val="20"/>
+        </w:rPr>
+      </w:pPr>
+    </w:p>
+    <w:p>
+      <w:pPr>
+        <w:pStyle w:val="BodyText"/>
+        <w:spacing w:before="8"/>
+        <w:ind w:firstLine="0"/>
+        <w:rPr>
+          <w:sz w:val="21"/>
+        </w:rPr>
+      </w:pPr>
+    </w:p>
+    <w:p>
+      <w:pPr>
+        <w:pStyle w:val="BodyText"/>
+        <w:spacing w:before="52" w:line="256" w:lineRule="auto"/>
+        <w:ind w:left="200" w:firstLine="0"/>
+      </w:pPr>
+      <w:r>
+        <w:t xml:space="preserve">This document outlines the user requirement specifications for </w:t>
+      </w:r>
+      <w:proofErr w:type="spellStart"/>
+      <w:r>
+        <w:t>CookUp</w:t>
+      </w:r>
+      <w:proofErr w:type="spellEnd"/>
+      <w:r>
+        <w:t xml:space="preserve"> Companion, a culinary software solution designed to enhance user experience in cooking through recipe recommendations, community interactions, an</w:t>
+      </w:r>
+      <w:r>
+        <w:t>d personalized culinary content.</w:t>
+      </w:r>
+      <w:r>
+        <w:t xml:space="preserve"> </w:t>
+      </w:r>
+      <w:r>
+        <w:t>It aims to detail the functionalities, roles, and permissions for different user types within the platform.</w:t>
+      </w:r>
+    </w:p>
+    <w:p>
+      <w:pPr>
+        <w:pStyle w:val="BodyText"/>
+        <w:ind w:firstLine="0"/>
+        <w:rPr>
+          <w:sz w:val="20"/>
+        </w:rPr>
+      </w:pPr>
+    </w:p>
+    <w:p>
+      <w:pPr>
+        <w:pStyle w:val="BodyText"/>
+        <w:ind w:firstLine="0"/>
+        <w:rPr>
+          <w:sz w:val="20"/>
         </w:rPr>
       </w:pPr>
     </w:p>
@@ -2643,7 +2366,7 @@
         <w:tabs>
           <w:tab w:val="left" w:pos="9317"/>
         </w:tabs>
-        <w:spacing w:before="251"/>
+        <w:spacing w:before="215"/>
         <w:rPr>
           <w:rFonts w:ascii="Calibri"/>
         </w:rPr>
@@ -2663,151 +2386,7 @@
         </w:rPr>
         <w:t xml:space="preserve"> </w:t>
       </w:r>
-      <w:bookmarkStart w:id="0" w:name="_Toc164352129"/>
-      <w:r>
-        <w:rPr>
-          <w:rFonts w:ascii="Calibri"/>
-          <w:spacing w:val="11"/>
-          <w:shd w:val="clear" w:color="auto" w:fill="D9E1F3"/>
-        </w:rPr>
-        <w:t>ABOUT</w:t>
-      </w:r>
-      <w:r>
-        <w:rPr>
-          <w:rFonts w:ascii="Calibri"/>
-          <w:spacing w:val="32"/>
-          <w:shd w:val="clear" w:color="auto" w:fill="D9E1F3"/>
-        </w:rPr>
-        <w:t xml:space="preserve"> </w:t>
-      </w:r>
-      <w:r>
-        <w:rPr>
-          <w:rFonts w:ascii="Calibri"/>
-          <w:spacing w:val="10"/>
-          <w:shd w:val="clear" w:color="auto" w:fill="D9E1F3"/>
-        </w:rPr>
-        <w:t>THIS</w:t>
-      </w:r>
-      <w:r>
-        <w:rPr>
-          <w:rFonts w:ascii="Calibri"/>
-          <w:spacing w:val="34"/>
-          <w:shd w:val="clear" w:color="auto" w:fill="D9E1F3"/>
-        </w:rPr>
-        <w:t xml:space="preserve"> </w:t>
-      </w:r>
-      <w:r>
-        <w:rPr>
-          <w:rFonts w:ascii="Calibri"/>
-          <w:spacing w:val="12"/>
-          <w:shd w:val="clear" w:color="auto" w:fill="D9E1F3"/>
-        </w:rPr>
-        <w:t>DOCUMENT</w:t>
-      </w:r>
-      <w:bookmarkEnd w:id="0"/>
-      <w:r>
-        <w:rPr>
-          <w:rFonts w:ascii="Calibri"/>
-          <w:spacing w:val="12"/>
-          <w:shd w:val="clear" w:color="auto" w:fill="D9E1F3"/>
-        </w:rPr>
-        <w:tab/>
-      </w:r>
-    </w:p>
-    <w:p>
-      <w:pPr>
-        <w:pStyle w:val="BodyText"/>
-        <w:ind w:firstLine="0"/>
-        <w:rPr>
-          <w:sz w:val="20"/>
-        </w:rPr>
-      </w:pPr>
-    </w:p>
-    <w:p>
-      <w:pPr>
-        <w:pStyle w:val="BodyText"/>
-        <w:spacing w:before="8"/>
-        <w:ind w:firstLine="0"/>
-        <w:rPr>
-          <w:sz w:val="21"/>
-        </w:rPr>
-      </w:pPr>
-    </w:p>
-    <w:p>
-      <w:pPr>
-        <w:pStyle w:val="BodyText"/>
-        <w:spacing w:before="52" w:line="256" w:lineRule="auto"/>
-        <w:ind w:left="200" w:firstLine="0"/>
-      </w:pPr>
-      <w:r>
-        <w:t xml:space="preserve">This document outlines the user requirement specifications for </w:t>
-      </w:r>
-      <w:proofErr w:type="spellStart"/>
-      <w:r>
-        <w:t>CookUp</w:t>
-      </w:r>
-      <w:proofErr w:type="spellEnd"/>
-      <w:r>
-        <w:t xml:space="preserve"> Companion, a culinary software solution designed to enhance user experience in cooking through recipe recommendations, community interactions, an</w:t>
-      </w:r>
-      <w:r>
-        <w:t>d personalized culinary content</w:t>
-      </w:r>
-      <w:r>
-        <w:t>.</w:t>
-      </w:r>
-      <w:r>
-        <w:t xml:space="preserve"> </w:t>
-      </w:r>
-      <w:r>
-        <w:t>It aims to detail the functionalities, roles, and permissions for different user types within the platform.</w:t>
-      </w:r>
-    </w:p>
-    <w:p>
-      <w:pPr>
-        <w:pStyle w:val="BodyText"/>
-        <w:ind w:firstLine="0"/>
-        <w:rPr>
-          <w:sz w:val="20"/>
-        </w:rPr>
-      </w:pPr>
-    </w:p>
-    <w:p>
-      <w:pPr>
-        <w:pStyle w:val="BodyText"/>
-        <w:ind w:firstLine="0"/>
-        <w:rPr>
-          <w:sz w:val="20"/>
-        </w:rPr>
-      </w:pPr>
-    </w:p>
-    <w:p>
-      <w:pPr>
-        <w:pStyle w:val="Heading1"/>
-        <w:tabs>
-          <w:tab w:val="left" w:pos="9317"/>
-        </w:tabs>
-        <w:spacing w:before="215"/>
-        <w:rPr>
-          <w:rFonts w:ascii="Calibri"/>
-        </w:rPr>
-      </w:pPr>
-      <w:r>
-        <w:rPr>
-          <w:rFonts w:ascii="Calibri"/>
-          <w:shd w:val="clear" w:color="auto" w:fill="D9E1F3"/>
-        </w:rPr>
-        <w:t xml:space="preserve"> </w:t>
-      </w:r>
-      <w:r>
-        <w:rPr>
-          <w:rFonts w:ascii="Calibri"/>
-          <w:spacing w:val="-38"/>
-          <w:shd w:val="clear" w:color="auto" w:fill="D9E1F3"/>
-        </w:rPr>
-        <w:t xml:space="preserve"> </w:t>
-      </w:r>
-      <w:bookmarkStart w:id="1" w:name="_Toc164352130"/>
+      <w:bookmarkStart w:id="1" w:name="_Toc164352133"/>
       <w:r>
         <w:rPr>
           <w:rFonts w:ascii="Calibri"/>
@@ -3106,14 +2685,7 @@
           <w:rFonts w:ascii="Calibri Light"/>
           <w:sz w:val="28"/>
         </w:rPr>
-        <w:t xml:space="preserve">Moderator </w:t>
-      </w:r>
-      <w:r>
-        <w:rPr>
-          <w:rFonts w:ascii="Calibri Light"/>
-          <w:sz w:val="28"/>
-        </w:rPr>
-        <w:t>(Desktop</w:t>
+        <w:t>Moderator (Desktop</w:t>
       </w:r>
       <w:r>
         <w:rPr>
@@ -3203,14 +2775,7 @@
           <w:rFonts w:ascii="Calibri Light"/>
           <w:sz w:val="28"/>
         </w:rPr>
-        <w:t>application)</w:t>
-      </w:r>
-      <w:r>
-        <w:rPr>
-          <w:rFonts w:ascii="Calibri Light"/>
-          <w:sz w:val="28"/>
-        </w:rPr>
-        <w:t xml:space="preserve"> </w:t>
+        <w:t xml:space="preserve">application) </w:t>
       </w:r>
       <w:r>
         <w:rPr>
@@ -3275,7 +2840,7 @@
         </w:rPr>
         <w:t xml:space="preserve"> </w:t>
       </w:r>
-      <w:bookmarkStart w:id="2" w:name="_Toc164352131"/>
+      <w:bookmarkStart w:id="2" w:name="_Toc164352134"/>
       <w:r>
         <w:rPr>
           <w:rFonts w:ascii="Calibri"/>
@@ -3442,7 +3007,6 @@
         <w:ind w:firstLine="0"/>
       </w:pPr>
       <w:r>
-        <w:lastRenderedPageBreak/>
         <w:t>Users can like recipe, comment and also participate in average like ration in order to recommend the recipe to more people.</w:t>
       </w:r>
     </w:p>
@@ -3535,12 +3099,6 @@
         <w:pStyle w:val="BodyText"/>
         <w:spacing w:before="8"/>
       </w:pPr>
-    </w:p>
-    <w:p>
-      <w:pPr>
-        <w:pStyle w:val="BodyText"/>
-        <w:spacing w:before="8"/>
-      </w:pPr>
       <w:r>
         <w:t>FR-08</w:t>
       </w:r>
@@ -3570,19 +3128,7 @@
         <w:t xml:space="preserve">Administrators can </w:t>
       </w:r>
       <w:r>
-        <w:t>b</w:t>
-      </w:r>
-      <w:r>
-        <w:t>an users</w:t>
-      </w:r>
-      <w:r>
-        <w:t>,</w:t>
-      </w:r>
-      <w:r>
-        <w:t xml:space="preserve"> </w:t>
-      </w:r>
-      <w:r>
-        <w:t>delete and update user.</w:t>
+        <w:t>ban users, delete and update user.</w:t>
       </w:r>
     </w:p>
     <w:p>
@@ -3592,10 +3138,7 @@
         <w:ind w:firstLine="0"/>
       </w:pPr>
       <w:r>
-        <w:t>In addition t</w:t>
-      </w:r>
-      <w:r>
-        <w:t>hey can edit recipe information</w:t>
+        <w:t>In addition they can edit recipe information</w:t>
       </w:r>
       <w:r>
         <w:t>.</w:t>
@@ -3603,1571 +3146,91 @@
     </w:p>
     <w:p>
       <w:pPr>
+        <w:pStyle w:val="BodyText"/>
+        <w:spacing w:before="8"/>
+      </w:pPr>
+    </w:p>
+    <w:p>
+      <w:pPr>
+        <w:pStyle w:val="BodyText"/>
+        <w:spacing w:before="8"/>
+      </w:pPr>
+      <w:r>
+        <w:t>FR-09</w:t>
+      </w:r>
+      <w:r>
+        <w:t xml:space="preserve">: </w:t>
+      </w:r>
+      <w:r>
+        <w:t>Users</w:t>
+      </w:r>
+      <w:r>
+        <w:t xml:space="preserve"> Management</w:t>
+      </w:r>
+    </w:p>
+    <w:p>
+      <w:pPr>
+        <w:pStyle w:val="BodyText"/>
+        <w:spacing w:before="8"/>
+      </w:pPr>
+    </w:p>
+    <w:p>
+      <w:pPr>
+        <w:pStyle w:val="BodyText"/>
+        <w:spacing w:before="8"/>
+        <w:ind w:firstLine="0"/>
+      </w:pPr>
+      <w:r>
+        <w:t xml:space="preserve">User </w:t>
+      </w:r>
+      <w:r>
+        <w:t xml:space="preserve">can </w:t>
+      </w:r>
+      <w:r>
+        <w:t>save ingredients in to-do list when he/she does to shopping</w:t>
+      </w:r>
+    </w:p>
+    <w:p>
+      <w:pPr>
+        <w:pStyle w:val="BodyText"/>
+        <w:spacing w:before="8"/>
+        <w:ind w:firstLine="0"/>
+      </w:pPr>
+      <w:r>
+        <w:t>.</w:t>
+      </w:r>
+    </w:p>
+    <w:p>
+      <w:pPr>
         <w:pStyle w:val="Heading1"/>
         <w:tabs>
           <w:tab w:val="left" w:pos="9317"/>
         </w:tabs>
         <w:spacing w:before="44"/>
+        <w:rPr>
+          <w:rFonts w:ascii="Calibri"/>
+        </w:rPr>
+      </w:pPr>
+      <w:r>
         <w:rPr>
           <w:rFonts w:ascii="Calibri"/>
           <w:shd w:val="clear" w:color="auto" w:fill="D9E1F3"/>
         </w:rPr>
-      </w:pPr>
-    </w:p>
-    <w:p>
-      <w:pPr>
-        <w:pStyle w:val="Title"/>
-      </w:pPr>
-      <w:r>
-        <w:t>User</w:t>
-      </w:r>
-      <w:r>
-        <w:rPr>
-          <w:spacing w:val="-12"/>
-        </w:rPr>
-        <w:t xml:space="preserve"> </w:t>
-      </w:r>
-      <w:r>
-        <w:t>Requirements</w:t>
-      </w:r>
-      <w:r>
-        <w:rPr>
-          <w:spacing w:val="-10"/>
-        </w:rPr>
-        <w:t xml:space="preserve"> </w:t>
-      </w:r>
-      <w:r>
-        <w:t>Specification</w:t>
-      </w:r>
-      <w:r>
-        <w:rPr>
-          <w:spacing w:val="-11"/>
-        </w:rPr>
-        <w:t xml:space="preserve"> </w:t>
-      </w:r>
-      <w:r>
-        <w:t>for</w:t>
-      </w:r>
-      <w:r>
-        <w:rPr>
-          <w:spacing w:val="-7"/>
-        </w:rPr>
-        <w:t xml:space="preserve"> </w:t>
-      </w:r>
-      <w:proofErr w:type="spellStart"/>
-      <w:r>
-        <w:t>CookUp</w:t>
-      </w:r>
-      <w:proofErr w:type="spellEnd"/>
-      <w:r>
-        <w:t xml:space="preserve"> Companion</w:t>
-      </w:r>
-    </w:p>
-    <w:p>
-      <w:pPr>
-        <w:pStyle w:val="BodyText"/>
-        <w:ind w:firstLine="0"/>
-        <w:rPr>
-          <w:rFonts w:ascii="Calibri Light"/>
-          <w:sz w:val="20"/>
-        </w:rPr>
-      </w:pPr>
-    </w:p>
-    <w:p>
-      <w:pPr>
-        <w:pStyle w:val="BodyText"/>
-        <w:ind w:firstLine="0"/>
-        <w:rPr>
-          <w:rFonts w:ascii="Calibri Light"/>
-          <w:sz w:val="20"/>
-        </w:rPr>
-      </w:pPr>
-    </w:p>
-    <w:p>
-      <w:pPr>
-        <w:pStyle w:val="BodyText"/>
-        <w:ind w:firstLine="0"/>
-        <w:rPr>
-          <w:rFonts w:ascii="Calibri Light"/>
-          <w:sz w:val="20"/>
-        </w:rPr>
-      </w:pPr>
-    </w:p>
-    <w:p>
-      <w:pPr>
-        <w:pStyle w:val="BodyText"/>
-        <w:ind w:firstLine="0"/>
-        <w:rPr>
-          <w:rFonts w:ascii="Calibri Light"/>
-          <w:sz w:val="20"/>
-        </w:rPr>
-      </w:pPr>
-    </w:p>
-    <w:p>
-      <w:pPr>
-        <w:pStyle w:val="BodyText"/>
-        <w:ind w:firstLine="0"/>
-        <w:rPr>
-          <w:rFonts w:ascii="Calibri Light"/>
-          <w:sz w:val="20"/>
-        </w:rPr>
-      </w:pPr>
-    </w:p>
-    <w:p>
-      <w:pPr>
-        <w:pStyle w:val="BodyText"/>
-        <w:ind w:firstLine="0"/>
-        <w:rPr>
-          <w:rFonts w:ascii="Calibri Light"/>
-          <w:sz w:val="20"/>
-        </w:rPr>
-      </w:pPr>
-    </w:p>
-    <w:p>
-      <w:pPr>
-        <w:pStyle w:val="BodyText"/>
-        <w:ind w:firstLine="0"/>
-        <w:rPr>
-          <w:rFonts w:ascii="Calibri Light"/>
-          <w:sz w:val="20"/>
-        </w:rPr>
-      </w:pPr>
-    </w:p>
-    <w:p>
-      <w:pPr>
-        <w:pStyle w:val="BodyText"/>
-        <w:ind w:firstLine="0"/>
-        <w:rPr>
-          <w:rFonts w:ascii="Calibri Light"/>
-          <w:sz w:val="20"/>
-        </w:rPr>
-      </w:pPr>
-    </w:p>
-    <w:p>
-      <w:pPr>
-        <w:pStyle w:val="BodyText"/>
-        <w:ind w:firstLine="0"/>
-        <w:rPr>
-          <w:rFonts w:ascii="Calibri Light"/>
-          <w:sz w:val="20"/>
-        </w:rPr>
-      </w:pPr>
-    </w:p>
-    <w:p>
-      <w:pPr>
-        <w:pStyle w:val="BodyText"/>
-        <w:ind w:firstLine="0"/>
-        <w:rPr>
-          <w:rFonts w:ascii="Calibri Light"/>
-          <w:sz w:val="20"/>
-        </w:rPr>
-      </w:pPr>
-    </w:p>
-    <w:p>
-      <w:pPr>
-        <w:pStyle w:val="BodyText"/>
-        <w:ind w:firstLine="0"/>
-        <w:rPr>
-          <w:rFonts w:ascii="Calibri Light"/>
-          <w:sz w:val="20"/>
-        </w:rPr>
-      </w:pPr>
-    </w:p>
-    <w:p>
-      <w:pPr>
-        <w:pStyle w:val="BodyText"/>
-        <w:ind w:firstLine="0"/>
-        <w:rPr>
-          <w:rFonts w:ascii="Calibri Light"/>
-          <w:sz w:val="20"/>
-        </w:rPr>
-      </w:pPr>
-    </w:p>
-    <w:p>
-      <w:pPr>
-        <w:pStyle w:val="BodyText"/>
-        <w:ind w:firstLine="0"/>
-        <w:rPr>
-          <w:rFonts w:ascii="Calibri Light"/>
-          <w:sz w:val="20"/>
-        </w:rPr>
-      </w:pPr>
-    </w:p>
-    <w:p>
-      <w:pPr>
-        <w:pStyle w:val="BodyText"/>
-        <w:ind w:firstLine="0"/>
-        <w:rPr>
-          <w:rFonts w:ascii="Calibri Light"/>
-          <w:sz w:val="20"/>
-        </w:rPr>
-      </w:pPr>
-    </w:p>
-    <w:p>
-      <w:pPr>
-        <w:pStyle w:val="BodyText"/>
-        <w:ind w:firstLine="0"/>
-        <w:rPr>
-          <w:rFonts w:ascii="Calibri Light"/>
-          <w:sz w:val="20"/>
-        </w:rPr>
-      </w:pPr>
-    </w:p>
-    <w:p>
-      <w:pPr>
-        <w:pStyle w:val="BodyText"/>
-        <w:ind w:firstLine="0"/>
-        <w:rPr>
-          <w:rFonts w:ascii="Calibri Light"/>
-          <w:sz w:val="20"/>
-        </w:rPr>
-      </w:pPr>
-    </w:p>
-    <w:p>
-      <w:pPr>
-        <w:pStyle w:val="BodyText"/>
-        <w:ind w:firstLine="0"/>
-        <w:rPr>
-          <w:rFonts w:ascii="Calibri Light"/>
-          <w:sz w:val="20"/>
-        </w:rPr>
-      </w:pPr>
-    </w:p>
-    <w:p>
-      <w:pPr>
-        <w:pStyle w:val="BodyText"/>
-        <w:ind w:firstLine="0"/>
-        <w:rPr>
-          <w:rFonts w:ascii="Calibri Light"/>
-          <w:sz w:val="20"/>
-        </w:rPr>
-      </w:pPr>
-    </w:p>
-    <w:p>
-      <w:pPr>
-        <w:pStyle w:val="BodyText"/>
-        <w:ind w:firstLine="0"/>
-        <w:rPr>
-          <w:rFonts w:ascii="Calibri Light"/>
-          <w:sz w:val="20"/>
-        </w:rPr>
-      </w:pPr>
-    </w:p>
-    <w:p>
-      <w:pPr>
-        <w:pStyle w:val="BodyText"/>
-        <w:ind w:firstLine="0"/>
-        <w:rPr>
-          <w:rFonts w:ascii="Calibri Light"/>
-          <w:sz w:val="20"/>
-        </w:rPr>
-      </w:pPr>
-    </w:p>
-    <w:p>
-      <w:pPr>
-        <w:pStyle w:val="BodyText"/>
-        <w:ind w:firstLine="0"/>
-        <w:rPr>
-          <w:rFonts w:ascii="Calibri Light"/>
-          <w:sz w:val="20"/>
-        </w:rPr>
-      </w:pPr>
-    </w:p>
-    <w:p>
-      <w:pPr>
-        <w:pStyle w:val="BodyText"/>
-        <w:ind w:firstLine="0"/>
-        <w:rPr>
-          <w:rFonts w:ascii="Calibri Light"/>
-          <w:sz w:val="20"/>
-        </w:rPr>
-      </w:pPr>
-    </w:p>
-    <w:p>
-      <w:pPr>
-        <w:pStyle w:val="BodyText"/>
-        <w:ind w:firstLine="0"/>
-        <w:rPr>
-          <w:rFonts w:ascii="Calibri Light"/>
-          <w:sz w:val="20"/>
-        </w:rPr>
-      </w:pPr>
-    </w:p>
-    <w:p>
-      <w:pPr>
-        <w:pStyle w:val="BodyText"/>
-        <w:ind w:firstLine="0"/>
-        <w:rPr>
-          <w:rFonts w:ascii="Calibri Light"/>
-          <w:sz w:val="20"/>
-        </w:rPr>
-      </w:pPr>
-    </w:p>
-    <w:p>
-      <w:pPr>
-        <w:pStyle w:val="BodyText"/>
-        <w:ind w:firstLine="0"/>
-        <w:rPr>
-          <w:rFonts w:ascii="Calibri Light"/>
-          <w:sz w:val="20"/>
-        </w:rPr>
-      </w:pPr>
-    </w:p>
-    <w:p>
-      <w:pPr>
-        <w:pStyle w:val="BodyText"/>
-        <w:ind w:firstLine="0"/>
-        <w:rPr>
-          <w:rFonts w:ascii="Calibri Light"/>
-          <w:sz w:val="20"/>
-        </w:rPr>
-      </w:pPr>
-    </w:p>
-    <w:p>
-      <w:pPr>
-        <w:pStyle w:val="BodyText"/>
-        <w:ind w:firstLine="0"/>
-        <w:rPr>
-          <w:rFonts w:ascii="Calibri Light"/>
-          <w:sz w:val="20"/>
-        </w:rPr>
-      </w:pPr>
-    </w:p>
-    <w:p>
-      <w:pPr>
-        <w:pStyle w:val="BodyText"/>
-        <w:ind w:firstLine="0"/>
-        <w:rPr>
-          <w:rFonts w:ascii="Calibri Light"/>
-          <w:sz w:val="20"/>
-        </w:rPr>
-      </w:pPr>
-    </w:p>
-    <w:p>
-      <w:pPr>
-        <w:pStyle w:val="BodyText"/>
-        <w:ind w:firstLine="0"/>
-        <w:rPr>
-          <w:rFonts w:ascii="Calibri Light"/>
-          <w:sz w:val="20"/>
-        </w:rPr>
-      </w:pPr>
-    </w:p>
-    <w:p>
-      <w:pPr>
-        <w:pStyle w:val="BodyText"/>
-        <w:ind w:firstLine="0"/>
-        <w:rPr>
-          <w:rFonts w:ascii="Calibri Light"/>
-          <w:sz w:val="20"/>
-        </w:rPr>
-      </w:pPr>
-    </w:p>
-    <w:p>
-      <w:pPr>
-        <w:pStyle w:val="BodyText"/>
-        <w:ind w:firstLine="0"/>
-        <w:rPr>
-          <w:rFonts w:ascii="Calibri Light"/>
-          <w:sz w:val="20"/>
-        </w:rPr>
-      </w:pPr>
-    </w:p>
-    <w:p>
-      <w:pPr>
-        <w:pStyle w:val="BodyText"/>
-        <w:ind w:firstLine="0"/>
-        <w:rPr>
-          <w:rFonts w:ascii="Calibri Light"/>
-          <w:sz w:val="20"/>
-        </w:rPr>
-      </w:pPr>
-    </w:p>
-    <w:p>
-      <w:pPr>
-        <w:pStyle w:val="BodyText"/>
-        <w:ind w:firstLine="0"/>
-        <w:rPr>
-          <w:rFonts w:ascii="Calibri Light"/>
-          <w:sz w:val="20"/>
-        </w:rPr>
-      </w:pPr>
-    </w:p>
-    <w:p>
-      <w:pPr>
-        <w:pStyle w:val="BodyText"/>
-        <w:ind w:firstLine="0"/>
-        <w:rPr>
-          <w:rFonts w:ascii="Calibri Light"/>
-          <w:sz w:val="20"/>
-        </w:rPr>
-      </w:pPr>
-    </w:p>
-    <w:p>
-      <w:pPr>
-        <w:pStyle w:val="BodyText"/>
-        <w:ind w:firstLine="0"/>
-        <w:rPr>
-          <w:rFonts w:ascii="Calibri Light"/>
-          <w:sz w:val="20"/>
-        </w:rPr>
-      </w:pPr>
-    </w:p>
-    <w:p>
-      <w:pPr>
-        <w:pStyle w:val="BodyText"/>
-        <w:ind w:firstLine="0"/>
-        <w:rPr>
-          <w:rFonts w:ascii="Calibri Light"/>
-          <w:sz w:val="20"/>
-        </w:rPr>
-      </w:pPr>
-    </w:p>
-    <w:p>
-      <w:pPr>
-        <w:pStyle w:val="BodyText"/>
-        <w:ind w:firstLine="0"/>
-        <w:rPr>
-          <w:rFonts w:ascii="Calibri Light"/>
-          <w:sz w:val="20"/>
-        </w:rPr>
-      </w:pPr>
-    </w:p>
-    <w:p>
-      <w:pPr>
-        <w:pStyle w:val="BodyText"/>
-        <w:ind w:firstLine="0"/>
-        <w:rPr>
-          <w:rFonts w:ascii="Calibri Light"/>
-          <w:sz w:val="20"/>
-        </w:rPr>
-      </w:pPr>
-    </w:p>
-    <w:p>
-      <w:pPr>
-        <w:pStyle w:val="BodyText"/>
-        <w:ind w:firstLine="0"/>
-        <w:rPr>
-          <w:rFonts w:ascii="Calibri Light"/>
-          <w:sz w:val="20"/>
-        </w:rPr>
-      </w:pPr>
-    </w:p>
-    <w:p>
-      <w:pPr>
-        <w:pStyle w:val="BodyText"/>
-        <w:ind w:firstLine="0"/>
-        <w:rPr>
-          <w:rFonts w:ascii="Calibri Light"/>
-          <w:sz w:val="20"/>
-        </w:rPr>
-      </w:pPr>
-    </w:p>
-    <w:p>
-      <w:pPr>
-        <w:pStyle w:val="BodyText"/>
-        <w:ind w:firstLine="0"/>
-        <w:rPr>
-          <w:rFonts w:ascii="Calibri Light"/>
-          <w:sz w:val="20"/>
-        </w:rPr>
-      </w:pPr>
-    </w:p>
-    <w:p>
-      <w:pPr>
-        <w:pStyle w:val="BodyText"/>
-        <w:ind w:firstLine="0"/>
-        <w:rPr>
-          <w:rFonts w:ascii="Calibri Light"/>
-          <w:sz w:val="20"/>
-        </w:rPr>
-      </w:pPr>
-    </w:p>
-    <w:p>
-      <w:pPr>
-        <w:pStyle w:val="BodyText"/>
-        <w:ind w:firstLine="0"/>
-        <w:rPr>
-          <w:rFonts w:ascii="Calibri Light"/>
-          <w:sz w:val="20"/>
-        </w:rPr>
-      </w:pPr>
-    </w:p>
-    <w:p>
-      <w:pPr>
-        <w:pStyle w:val="BodyText"/>
-        <w:ind w:firstLine="0"/>
-        <w:rPr>
-          <w:rFonts w:ascii="Calibri Light"/>
-          <w:sz w:val="20"/>
-        </w:rPr>
-      </w:pPr>
-    </w:p>
-    <w:p>
-      <w:pPr>
-        <w:pStyle w:val="BodyText"/>
-        <w:ind w:firstLine="0"/>
-        <w:rPr>
-          <w:rFonts w:ascii="Calibri Light"/>
-          <w:sz w:val="20"/>
-        </w:rPr>
-      </w:pPr>
-    </w:p>
-    <w:p>
-      <w:pPr>
-        <w:pStyle w:val="BodyText"/>
-        <w:ind w:firstLine="0"/>
-        <w:rPr>
-          <w:rFonts w:ascii="Calibri Light"/>
-          <w:sz w:val="20"/>
-        </w:rPr>
-      </w:pPr>
-    </w:p>
-    <w:p>
-      <w:pPr>
-        <w:pStyle w:val="BodyText"/>
-        <w:ind w:firstLine="0"/>
-        <w:rPr>
-          <w:rFonts w:ascii="Calibri Light"/>
-          <w:sz w:val="20"/>
-        </w:rPr>
-      </w:pPr>
-    </w:p>
-    <w:p>
-      <w:pPr>
-        <w:pStyle w:val="BodyText"/>
-        <w:ind w:firstLine="0"/>
-        <w:rPr>
-          <w:rFonts w:ascii="Calibri Light"/>
-          <w:sz w:val="20"/>
-        </w:rPr>
-      </w:pPr>
-    </w:p>
-    <w:p>
-      <w:pPr>
-        <w:pStyle w:val="BodyText"/>
-        <w:ind w:firstLine="0"/>
-        <w:rPr>
-          <w:rFonts w:ascii="Calibri Light"/>
-          <w:sz w:val="20"/>
-        </w:rPr>
-      </w:pPr>
-    </w:p>
-    <w:p>
-      <w:pPr>
-        <w:pStyle w:val="BodyText"/>
-        <w:ind w:firstLine="0"/>
-        <w:rPr>
-          <w:rFonts w:ascii="Calibri Light"/>
-          <w:sz w:val="20"/>
-        </w:rPr>
-      </w:pPr>
-    </w:p>
-    <w:p>
-      <w:pPr>
-        <w:pStyle w:val="BodyText"/>
-        <w:ind w:firstLine="0"/>
-        <w:rPr>
-          <w:rFonts w:ascii="Calibri Light"/>
-          <w:sz w:val="20"/>
-        </w:rPr>
-      </w:pPr>
-    </w:p>
-    <w:p>
-      <w:pPr>
-        <w:pStyle w:val="BodyText"/>
-        <w:ind w:firstLine="0"/>
-        <w:rPr>
-          <w:rFonts w:ascii="Calibri Light"/>
-          <w:sz w:val="20"/>
-        </w:rPr>
-      </w:pPr>
-    </w:p>
-    <w:p>
-      <w:pPr>
-        <w:pStyle w:val="BodyText"/>
-        <w:ind w:firstLine="0"/>
-        <w:rPr>
-          <w:rFonts w:ascii="Calibri Light"/>
-          <w:sz w:val="20"/>
-        </w:rPr>
-      </w:pPr>
-    </w:p>
-    <w:p>
-      <w:pPr>
-        <w:pStyle w:val="BodyText"/>
-        <w:spacing w:before="3"/>
-        <w:ind w:firstLine="0"/>
-        <w:rPr>
-          <w:rFonts w:ascii="Calibri Light"/>
-          <w:sz w:val="29"/>
-        </w:rPr>
-      </w:pPr>
-      <w:r>
-        <w:rPr>
-          <w:noProof/>
-        </w:rPr>
-        <mc:AlternateContent>
-          <mc:Choice Requires="wpg">
-            <w:drawing>
-              <wp:anchor distT="0" distB="0" distL="0" distR="0" simplePos="0" relativeHeight="251661312" behindDoc="1" locked="0" layoutInCell="1" allowOverlap="1" wp14:anchorId="26D9EFD7" wp14:editId="11D2CC39">
-                <wp:simplePos x="0" y="0"/>
-                <wp:positionH relativeFrom="page">
-                  <wp:posOffset>858520</wp:posOffset>
-                </wp:positionH>
-                <wp:positionV relativeFrom="paragraph">
-                  <wp:posOffset>251460</wp:posOffset>
-                </wp:positionV>
-                <wp:extent cx="5845810" cy="273050"/>
-                <wp:effectExtent l="0" t="0" r="0" b="0"/>
-                <wp:wrapTopAndBottom/>
-                <wp:docPr id="5" name="Group 5"/>
-                <wp:cNvGraphicFramePr>
-                  <a:graphicFrameLocks xmlns:a="http://schemas.openxmlformats.org/drawingml/2006/main"/>
-                </wp:cNvGraphicFramePr>
-                <a:graphic xmlns:a="http://schemas.openxmlformats.org/drawingml/2006/main">
-                  <a:graphicData uri="http://schemas.microsoft.com/office/word/2010/wordprocessingGroup">
-                    <wpg:wgp>
-                      <wpg:cNvGrpSpPr>
-                        <a:grpSpLocks/>
-                      </wpg:cNvGrpSpPr>
-                      <wpg:grpSpPr bwMode="auto">
-                        <a:xfrm>
-                          <a:off x="0" y="0"/>
-                          <a:ext cx="5845810" cy="273050"/>
-                          <a:chOff x="1352" y="396"/>
-                          <a:chExt cx="9206" cy="430"/>
-                        </a:xfrm>
-                      </wpg:grpSpPr>
-                      <wps:wsp>
-                        <wps:cNvPr id="6" name="AutoShape 4"/>
-                        <wps:cNvSpPr>
-                          <a:spLocks/>
-                        </wps:cNvSpPr>
-                        <wps:spPr bwMode="auto">
-                          <a:xfrm>
-                            <a:off x="1351" y="396"/>
-                            <a:ext cx="9206" cy="430"/>
-                          </a:xfrm>
-                          <a:custGeom>
-                            <a:avLst/>
-                            <a:gdLst>
-                              <a:gd name="T0" fmla="+- 0 10497 1352"/>
-                              <a:gd name="T1" fmla="*/ T0 w 9206"/>
-                              <a:gd name="T2" fmla="+- 0 396 396"/>
-                              <a:gd name="T3" fmla="*/ 396 h 430"/>
-                              <a:gd name="T4" fmla="+- 0 1412 1352"/>
-                              <a:gd name="T5" fmla="*/ T4 w 9206"/>
-                              <a:gd name="T6" fmla="+- 0 396 396"/>
-                              <a:gd name="T7" fmla="*/ 396 h 430"/>
-                              <a:gd name="T8" fmla="+- 0 1352 1352"/>
-                              <a:gd name="T9" fmla="*/ T8 w 9206"/>
-                              <a:gd name="T10" fmla="+- 0 396 396"/>
-                              <a:gd name="T11" fmla="*/ 396 h 430"/>
-                              <a:gd name="T12" fmla="+- 0 1352 1352"/>
-                              <a:gd name="T13" fmla="*/ T12 w 9206"/>
-                              <a:gd name="T14" fmla="+- 0 456 396"/>
-                              <a:gd name="T15" fmla="*/ 456 h 430"/>
-                              <a:gd name="T16" fmla="+- 0 1352 1352"/>
-                              <a:gd name="T17" fmla="*/ T16 w 9206"/>
-                              <a:gd name="T18" fmla="+- 0 766 396"/>
-                              <a:gd name="T19" fmla="*/ 766 h 430"/>
-                              <a:gd name="T20" fmla="+- 0 1352 1352"/>
-                              <a:gd name="T21" fmla="*/ T20 w 9206"/>
-                              <a:gd name="T22" fmla="+- 0 826 396"/>
-                              <a:gd name="T23" fmla="*/ 826 h 430"/>
-                              <a:gd name="T24" fmla="+- 0 1412 1352"/>
-                              <a:gd name="T25" fmla="*/ T24 w 9206"/>
-                              <a:gd name="T26" fmla="+- 0 826 396"/>
-                              <a:gd name="T27" fmla="*/ 826 h 430"/>
-                              <a:gd name="T28" fmla="+- 0 10497 1352"/>
-                              <a:gd name="T29" fmla="*/ T28 w 9206"/>
-                              <a:gd name="T30" fmla="+- 0 826 396"/>
-                              <a:gd name="T31" fmla="*/ 826 h 430"/>
-                              <a:gd name="T32" fmla="+- 0 10497 1352"/>
-                              <a:gd name="T33" fmla="*/ T32 w 9206"/>
-                              <a:gd name="T34" fmla="+- 0 766 396"/>
-                              <a:gd name="T35" fmla="*/ 766 h 430"/>
-                              <a:gd name="T36" fmla="+- 0 10497 1352"/>
-                              <a:gd name="T37" fmla="*/ T36 w 9206"/>
-                              <a:gd name="T38" fmla="+- 0 456 396"/>
-                              <a:gd name="T39" fmla="*/ 456 h 430"/>
-                              <a:gd name="T40" fmla="+- 0 10497 1352"/>
-                              <a:gd name="T41" fmla="*/ T40 w 9206"/>
-                              <a:gd name="T42" fmla="+- 0 396 396"/>
-                              <a:gd name="T43" fmla="*/ 396 h 430"/>
-                              <a:gd name="T44" fmla="+- 0 10557 1352"/>
-                              <a:gd name="T45" fmla="*/ T44 w 9206"/>
-                              <a:gd name="T46" fmla="+- 0 396 396"/>
-                              <a:gd name="T47" fmla="*/ 396 h 430"/>
-                              <a:gd name="T48" fmla="+- 0 10497 1352"/>
-                              <a:gd name="T49" fmla="*/ T48 w 9206"/>
-                              <a:gd name="T50" fmla="+- 0 396 396"/>
-                              <a:gd name="T51" fmla="*/ 396 h 430"/>
-                              <a:gd name="T52" fmla="+- 0 10497 1352"/>
-                              <a:gd name="T53" fmla="*/ T52 w 9206"/>
-                              <a:gd name="T54" fmla="+- 0 456 396"/>
-                              <a:gd name="T55" fmla="*/ 456 h 430"/>
-                              <a:gd name="T56" fmla="+- 0 10497 1352"/>
-                              <a:gd name="T57" fmla="*/ T56 w 9206"/>
-                              <a:gd name="T58" fmla="+- 0 766 396"/>
-                              <a:gd name="T59" fmla="*/ 766 h 430"/>
-                              <a:gd name="T60" fmla="+- 0 10497 1352"/>
-                              <a:gd name="T61" fmla="*/ T60 w 9206"/>
-                              <a:gd name="T62" fmla="+- 0 826 396"/>
-                              <a:gd name="T63" fmla="*/ 826 h 430"/>
-                              <a:gd name="T64" fmla="+- 0 10557 1352"/>
-                              <a:gd name="T65" fmla="*/ T64 w 9206"/>
-                              <a:gd name="T66" fmla="+- 0 826 396"/>
-                              <a:gd name="T67" fmla="*/ 826 h 430"/>
-                              <a:gd name="T68" fmla="+- 0 10557 1352"/>
-                              <a:gd name="T69" fmla="*/ T68 w 9206"/>
-                              <a:gd name="T70" fmla="+- 0 766 396"/>
-                              <a:gd name="T71" fmla="*/ 766 h 430"/>
-                              <a:gd name="T72" fmla="+- 0 10557 1352"/>
-                              <a:gd name="T73" fmla="*/ T72 w 9206"/>
-                              <a:gd name="T74" fmla="+- 0 456 396"/>
-                              <a:gd name="T75" fmla="*/ 456 h 430"/>
-                              <a:gd name="T76" fmla="+- 0 10557 1352"/>
-                              <a:gd name="T77" fmla="*/ T76 w 9206"/>
-                              <a:gd name="T78" fmla="+- 0 396 396"/>
-                              <a:gd name="T79" fmla="*/ 396 h 430"/>
-                            </a:gdLst>
-                            <a:ahLst/>
-                            <a:cxnLst>
-                              <a:cxn ang="0">
-                                <a:pos x="T1" y="T3"/>
-                              </a:cxn>
-                              <a:cxn ang="0">
-                                <a:pos x="T5" y="T7"/>
-                              </a:cxn>
-                              <a:cxn ang="0">
-                                <a:pos x="T9" y="T11"/>
-                              </a:cxn>
-                              <a:cxn ang="0">
-                                <a:pos x="T13" y="T15"/>
-                              </a:cxn>
-                              <a:cxn ang="0">
-                                <a:pos x="T17" y="T19"/>
-                              </a:cxn>
-                              <a:cxn ang="0">
-                                <a:pos x="T21" y="T23"/>
-                              </a:cxn>
-                              <a:cxn ang="0">
-                                <a:pos x="T25" y="T27"/>
-                              </a:cxn>
-                              <a:cxn ang="0">
-                                <a:pos x="T29" y="T31"/>
-                              </a:cxn>
-                              <a:cxn ang="0">
-                                <a:pos x="T33" y="T35"/>
-                              </a:cxn>
-                              <a:cxn ang="0">
-                                <a:pos x="T37" y="T39"/>
-                              </a:cxn>
-                              <a:cxn ang="0">
-                                <a:pos x="T41" y="T43"/>
-                              </a:cxn>
-                              <a:cxn ang="0">
-                                <a:pos x="T45" y="T47"/>
-                              </a:cxn>
-                              <a:cxn ang="0">
-                                <a:pos x="T49" y="T51"/>
-                              </a:cxn>
-                              <a:cxn ang="0">
-                                <a:pos x="T53" y="T55"/>
-                              </a:cxn>
-                              <a:cxn ang="0">
-                                <a:pos x="T57" y="T59"/>
-                              </a:cxn>
-                              <a:cxn ang="0">
-                                <a:pos x="T61" y="T63"/>
-                              </a:cxn>
-                              <a:cxn ang="0">
-                                <a:pos x="T65" y="T67"/>
-                              </a:cxn>
-                              <a:cxn ang="0">
-                                <a:pos x="T69" y="T71"/>
-                              </a:cxn>
-                              <a:cxn ang="0">
-                                <a:pos x="T73" y="T75"/>
-                              </a:cxn>
-                              <a:cxn ang="0">
-                                <a:pos x="T77" y="T79"/>
-                              </a:cxn>
-                            </a:cxnLst>
-                            <a:rect l="0" t="0" r="r" b="b"/>
-                            <a:pathLst>
-                              <a:path w="9206" h="430">
-                                <a:moveTo>
-                                  <a:pt x="9145" y="0"/>
-                                </a:moveTo>
-                                <a:lnTo>
-                                  <a:pt x="60" y="0"/>
-                                </a:lnTo>
-                                <a:lnTo>
-                                  <a:pt x="0" y="0"/>
-                                </a:lnTo>
-                                <a:lnTo>
-                                  <a:pt x="0" y="60"/>
-                                </a:lnTo>
-                                <a:lnTo>
-                                  <a:pt x="0" y="370"/>
-                                </a:lnTo>
-                                <a:lnTo>
-                                  <a:pt x="0" y="430"/>
-                                </a:lnTo>
-                                <a:lnTo>
-                                  <a:pt x="60" y="430"/>
-                                </a:lnTo>
-                                <a:lnTo>
-                                  <a:pt x="9145" y="430"/>
-                                </a:lnTo>
-                                <a:lnTo>
-                                  <a:pt x="9145" y="370"/>
-                                </a:lnTo>
-                                <a:lnTo>
-                                  <a:pt x="9145" y="60"/>
-                                </a:lnTo>
-                                <a:lnTo>
-                                  <a:pt x="9145" y="0"/>
-                                </a:lnTo>
-                                <a:close/>
-                                <a:moveTo>
-                                  <a:pt x="9205" y="0"/>
-                                </a:moveTo>
-                                <a:lnTo>
-                                  <a:pt x="9145" y="0"/>
-                                </a:lnTo>
-                                <a:lnTo>
-                                  <a:pt x="9145" y="60"/>
-                                </a:lnTo>
-                                <a:lnTo>
-                                  <a:pt x="9145" y="370"/>
-                                </a:lnTo>
-                                <a:lnTo>
-                                  <a:pt x="9145" y="430"/>
-                                </a:lnTo>
-                                <a:lnTo>
-                                  <a:pt x="9205" y="430"/>
-                                </a:lnTo>
-                                <a:lnTo>
-                                  <a:pt x="9205" y="370"/>
-                                </a:lnTo>
-                                <a:lnTo>
-                                  <a:pt x="9205" y="60"/>
-                                </a:lnTo>
-                                <a:lnTo>
-                                  <a:pt x="9205" y="0"/>
-                                </a:lnTo>
-                                <a:close/>
-                              </a:path>
-                            </a:pathLst>
-                          </a:custGeom>
-                          <a:solidFill>
-                            <a:srgbClr val="4471C4"/>
-                          </a:solidFill>
-                          <a:ln>
-                            <a:noFill/>
-                          </a:ln>
-                          <a:extLst>
-                            <a:ext uri="{91240B29-F687-4F45-9708-019B960494DF}">
-                              <a14:hiddenLine xmlns:a14="http://schemas.microsoft.com/office/drawing/2010/main" w="9525">
-                                <a:solidFill>
-                                  <a:srgbClr val="000000"/>
-                                </a:solidFill>
-                                <a:round/>
-                                <a:headEnd/>
-                                <a:tailEnd/>
-                              </a14:hiddenLine>
-                            </a:ext>
-                          </a:extLst>
-                        </wps:spPr>
-                        <wps:bodyPr rot="0" vert="horz" wrap="square" lIns="91440" tIns="45720" rIns="91440" bIns="45720" anchor="t" anchorCtr="0" upright="1">
-                          <a:noAutofit/>
-                        </wps:bodyPr>
-                      </wps:wsp>
-                      <wps:wsp>
-                        <wps:cNvPr id="7" name="Text Box 3"/>
-                        <wps:cNvSpPr txBox="1">
-                          <a:spLocks noChangeArrowheads="1"/>
-                        </wps:cNvSpPr>
-                        <wps:spPr bwMode="auto">
-                          <a:xfrm>
-                            <a:off x="1351" y="396"/>
-                            <a:ext cx="9206" cy="430"/>
-                          </a:xfrm>
-                          <a:prstGeom prst="rect">
-                            <a:avLst/>
-                          </a:prstGeom>
-                          <a:noFill/>
-                          <a:ln>
-                            <a:noFill/>
-                          </a:ln>
-                          <a:extLst>
-                            <a:ext uri="{909E8E84-426E-40DD-AFC4-6F175D3DCCD1}">
-                              <a14:hiddenFill xmlns:a14="http://schemas.microsoft.com/office/drawing/2010/main">
-                                <a:solidFill>
-                                  <a:srgbClr val="FFFFFF"/>
-                                </a:solidFill>
-                              </a14:hiddenFill>
-                            </a:ext>
-                            <a:ext uri="{91240B29-F687-4F45-9708-019B960494DF}">
-                              <a14:hiddenLine xmlns:a14="http://schemas.microsoft.com/office/drawing/2010/main" w="9525">
-                                <a:solidFill>
-                                  <a:srgbClr val="000000"/>
-                                </a:solidFill>
-                                <a:miter lim="800000"/>
-                                <a:headEnd/>
-                                <a:tailEnd/>
-                              </a14:hiddenLine>
-                            </a:ext>
-                          </a:extLst>
-                        </wps:spPr>
-                        <wps:txbx>
-                          <w:txbxContent>
-                            <w:p>
-                              <w:pPr>
-                                <w:spacing w:before="59"/>
-                                <w:ind w:left="88"/>
-                              </w:pPr>
-                              <w:r>
-                                <w:rPr>
-                                  <w:color w:val="FFFFFF"/>
-                                  <w:spacing w:val="12"/>
-                                </w:rPr>
-                                <w:t>CONTENTS</w:t>
-                              </w:r>
-                            </w:p>
-                          </w:txbxContent>
-                        </wps:txbx>
-                        <wps:bodyPr rot="0" vert="horz" wrap="square" lIns="0" tIns="0" rIns="0" bIns="0" anchor="t" anchorCtr="0" upright="1">
-                          <a:noAutofit/>
-                        </wps:bodyPr>
-                      </wps:wsp>
-                    </wpg:wgp>
-                  </a:graphicData>
-                </a:graphic>
-                <wp14:sizeRelH relativeFrom="page">
-                  <wp14:pctWidth>0</wp14:pctWidth>
-                </wp14:sizeRelH>
-                <wp14:sizeRelV relativeFrom="page">
-                  <wp14:pctHeight>0</wp14:pctHeight>
-                </wp14:sizeRelV>
-              </wp:anchor>
-            </w:drawing>
-          </mc:Choice>
-          <mc:Fallback>
-            <w:pict>
-              <v:group w14:anchorId="26D9EFD7" id="Group 5" o:spid="_x0000_s1029" style="position:absolute;margin-left:67.6pt;margin-top:19.8pt;width:460.3pt;height:21.5pt;z-index:-251655168;mso-wrap-distance-left:0;mso-wrap-distance-right:0;mso-position-horizontal-relative:page" coordorigin="1352,396" coordsize="9206,430" o:gfxdata="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">
-                <v:shape id="AutoShape 4" o:spid="_x0000_s1030" style="position:absolute;left:1351;top:396;width:9206;height:430;visibility:visible;mso-wrap-style:square;v-text-anchor:top" coordsize="9206,430" o:gfxdata="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" path="m9145,l60,,,,,60,,370r,60l60,430r9085,l9145,370r,-310l9145,xm9205,r-60,l9145,60r,310l9145,430r60,l9205,370r,-310l9205,xe" fillcolor="#4471c4" stroked="f">
-                  <v:path arrowok="t" o:connecttype="custom" o:connectlocs="9145,396;60,396;0,396;0,456;0,766;0,826;60,826;9145,826;9145,766;9145,456;9145,396;9205,396;9145,396;9145,456;9145,766;9145,826;9205,826;9205,766;9205,456;9205,396" o:connectangles="0,0,0,0,0,0,0,0,0,0,0,0,0,0,0,0,0,0,0,0"/>
-                </v:shape>
-                <v:shape id="_x0000_s1031" type="#_x0000_t202" style="position:absolute;left:1351;top:396;width:9206;height:430;visibility:visible;mso-wrap-style:square;v-text-anchor:top" o:gfxdata="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" filled="f" stroked="f">
-                  <v:textbox inset="0,0,0,0">
-                    <w:txbxContent>
-                      <w:p>
-                        <w:pPr>
-                          <w:spacing w:before="59"/>
-                          <w:ind w:left="88"/>
-                        </w:pPr>
-                        <w:r>
-                          <w:rPr>
-                            <w:color w:val="FFFFFF"/>
-                            <w:spacing w:val="12"/>
-                          </w:rPr>
-                          <w:t>CONTENTS</w:t>
-                        </w:r>
-                      </w:p>
-                    </w:txbxContent>
-                  </v:textbox>
-                </v:shape>
-                <w10:wrap type="topAndBottom" anchorx="page"/>
-              </v:group>
-            </w:pict>
-          </mc:Fallback>
-        </mc:AlternateContent>
-      </w:r>
-    </w:p>
-    <w:sdt>
-      <w:sdtPr>
-        <w:rPr>
-          <w:sz w:val="22"/>
-          <w:szCs w:val="22"/>
-        </w:rPr>
-        <w:id w:val="-2072107890"/>
-        <w:docPartObj>
-          <w:docPartGallery w:val="Table of Contents"/>
-          <w:docPartUnique/>
-        </w:docPartObj>
-      </w:sdtPr>
-      <w:sdtEndPr/>
-      <w:sdtContent>
-        <w:p>
-          <w:pPr>
-            <w:pStyle w:val="TOC1"/>
-            <w:tabs>
-              <w:tab w:val="right" w:leader="dot" w:pos="9420"/>
-            </w:tabs>
-            <w:rPr>
-              <w:rFonts w:asciiTheme="minorHAnsi" w:eastAsiaTheme="minorEastAsia" w:hAnsiTheme="minorHAnsi" w:cstheme="minorBidi"/>
-              <w:noProof/>
-              <w:sz w:val="22"/>
-              <w:szCs w:val="22"/>
-              <w:lang w:val="bg-BG" w:eastAsia="bg-BG"/>
-            </w:rPr>
-          </w:pPr>
-          <w:r>
-            <w:fldChar w:fldCharType="begin"/>
-          </w:r>
-          <w:r>
-            <w:instrText xml:space="preserve">TOC \o "1-1" \h \z \u </w:instrText>
-          </w:r>
-          <w:r>
-            <w:fldChar w:fldCharType="separate"/>
-          </w:r>
-          <w:hyperlink w:anchor="_Toc162340554" w:history="1">
-            <w:r>
-              <w:rPr>
-                <w:rStyle w:val="Hyperlink"/>
-                <w:noProof/>
-                <w:spacing w:val="11"/>
-                <w:shd w:val="clear" w:color="auto" w:fill="D9E1F3"/>
-              </w:rPr>
-              <w:t>ABOUT</w:t>
-            </w:r>
-            <w:r>
-              <w:rPr>
-                <w:rStyle w:val="Hyperlink"/>
-                <w:noProof/>
-                <w:spacing w:val="32"/>
-                <w:shd w:val="clear" w:color="auto" w:fill="D9E1F3"/>
-              </w:rPr>
-              <w:t xml:space="preserve"> </w:t>
-            </w:r>
-            <w:r>
-              <w:rPr>
-                <w:rStyle w:val="Hyperlink"/>
-                <w:noProof/>
-                <w:spacing w:val="10"/>
-                <w:shd w:val="clear" w:color="auto" w:fill="D9E1F3"/>
-              </w:rPr>
-              <w:t>THIS</w:t>
-            </w:r>
-            <w:r>
-              <w:rPr>
-                <w:rStyle w:val="Hyperlink"/>
-                <w:noProof/>
-                <w:spacing w:val="34"/>
-                <w:shd w:val="clear" w:color="auto" w:fill="D9E1F3"/>
-              </w:rPr>
-              <w:t xml:space="preserve"> </w:t>
-            </w:r>
-            <w:r>
-              <w:rPr>
-                <w:rStyle w:val="Hyperlink"/>
-                <w:noProof/>
-                <w:spacing w:val="12"/>
-                <w:shd w:val="clear" w:color="auto" w:fill="D9E1F3"/>
-              </w:rPr>
-              <w:t>DOCUMENT</w:t>
-            </w:r>
-            <w:r>
-              <w:rPr>
-                <w:noProof/>
-                <w:webHidden/>
-              </w:rPr>
-              <w:tab/>
-            </w:r>
-            <w:r>
-              <w:rPr>
-                <w:noProof/>
-                <w:webHidden/>
-              </w:rPr>
-              <w:fldChar w:fldCharType="begin"/>
-            </w:r>
-            <w:r>
-              <w:rPr>
-                <w:noProof/>
-                <w:webHidden/>
-              </w:rPr>
-              <w:instrText xml:space="preserve"> PAGEREF _Toc162340554 \h </w:instrText>
-            </w:r>
-            <w:r>
-              <w:rPr>
-                <w:noProof/>
-                <w:webHidden/>
-              </w:rPr>
-            </w:r>
-            <w:r>
-              <w:rPr>
-                <w:noProof/>
-                <w:webHidden/>
-              </w:rPr>
-              <w:fldChar w:fldCharType="separate"/>
-            </w:r>
-            <w:r>
-              <w:rPr>
-                <w:noProof/>
-                <w:webHidden/>
-              </w:rPr>
-              <w:t>2</w:t>
-            </w:r>
-            <w:r>
-              <w:rPr>
-                <w:noProof/>
-                <w:webHidden/>
-              </w:rPr>
-              <w:fldChar w:fldCharType="end"/>
-            </w:r>
-          </w:hyperlink>
-        </w:p>
-        <w:p>
-          <w:pPr>
-            <w:pStyle w:val="TOC1"/>
-            <w:tabs>
-              <w:tab w:val="right" w:leader="dot" w:pos="9420"/>
-            </w:tabs>
-            <w:rPr>
-              <w:rFonts w:asciiTheme="minorHAnsi" w:eastAsiaTheme="minorEastAsia" w:hAnsiTheme="minorHAnsi" w:cstheme="minorBidi"/>
-              <w:noProof/>
-              <w:sz w:val="22"/>
-              <w:szCs w:val="22"/>
-              <w:lang w:val="bg-BG" w:eastAsia="bg-BG"/>
-            </w:rPr>
-          </w:pPr>
-          <w:hyperlink w:anchor="_Toc162340555" w:history="1">
-            <w:r>
-              <w:rPr>
-                <w:rStyle w:val="Hyperlink"/>
-                <w:noProof/>
-                <w:spacing w:val="10"/>
-                <w:shd w:val="clear" w:color="auto" w:fill="D9E1F3"/>
-              </w:rPr>
-              <w:t>USER</w:t>
-            </w:r>
-            <w:r>
-              <w:rPr>
-                <w:rStyle w:val="Hyperlink"/>
-                <w:noProof/>
-                <w:spacing w:val="33"/>
-                <w:shd w:val="clear" w:color="auto" w:fill="D9E1F3"/>
-              </w:rPr>
-              <w:t xml:space="preserve"> </w:t>
-            </w:r>
-            <w:r>
-              <w:rPr>
-                <w:rStyle w:val="Hyperlink"/>
-                <w:noProof/>
-                <w:spacing w:val="11"/>
-                <w:shd w:val="clear" w:color="auto" w:fill="D9E1F3"/>
-              </w:rPr>
-              <w:t>ROLES</w:t>
-            </w:r>
-            <w:r>
-              <w:rPr>
-                <w:rStyle w:val="Hyperlink"/>
-                <w:noProof/>
-                <w:spacing w:val="34"/>
-                <w:shd w:val="clear" w:color="auto" w:fill="D9E1F3"/>
-              </w:rPr>
-              <w:t xml:space="preserve"> </w:t>
-            </w:r>
-            <w:r>
-              <w:rPr>
-                <w:rStyle w:val="Hyperlink"/>
-                <w:noProof/>
-                <w:spacing w:val="9"/>
-                <w:shd w:val="clear" w:color="auto" w:fill="D9E1F3"/>
-              </w:rPr>
-              <w:t>AND</w:t>
-            </w:r>
-            <w:r>
-              <w:rPr>
-                <w:rStyle w:val="Hyperlink"/>
-                <w:noProof/>
-                <w:spacing w:val="33"/>
-                <w:shd w:val="clear" w:color="auto" w:fill="D9E1F3"/>
-              </w:rPr>
-              <w:t xml:space="preserve"> </w:t>
-            </w:r>
-            <w:r>
-              <w:rPr>
-                <w:rStyle w:val="Hyperlink"/>
-                <w:noProof/>
-                <w:spacing w:val="12"/>
-                <w:shd w:val="clear" w:color="auto" w:fill="D9E1F3"/>
-              </w:rPr>
-              <w:t>FUNCTIONS</w:t>
-            </w:r>
-            <w:r>
-              <w:rPr>
-                <w:noProof/>
-                <w:webHidden/>
-              </w:rPr>
-              <w:tab/>
-            </w:r>
-            <w:r>
-              <w:rPr>
-                <w:noProof/>
-                <w:webHidden/>
-              </w:rPr>
-              <w:fldChar w:fldCharType="begin"/>
-            </w:r>
-            <w:r>
-              <w:rPr>
-                <w:noProof/>
-                <w:webHidden/>
-              </w:rPr>
-              <w:instrText xml:space="preserve"> PAGEREF _Toc162340555 \h </w:instrText>
-            </w:r>
-            <w:r>
-              <w:rPr>
-                <w:noProof/>
-                <w:webHidden/>
-              </w:rPr>
-            </w:r>
-            <w:r>
-              <w:rPr>
-                <w:noProof/>
-                <w:webHidden/>
-              </w:rPr>
-              <w:fldChar w:fldCharType="separate"/>
-            </w:r>
-            <w:r>
-              <w:rPr>
-                <w:noProof/>
-                <w:webHidden/>
-              </w:rPr>
-              <w:t>2</w:t>
-            </w:r>
-            <w:r>
-              <w:rPr>
-                <w:noProof/>
-                <w:webHidden/>
-              </w:rPr>
-              <w:fldChar w:fldCharType="end"/>
-            </w:r>
-          </w:hyperlink>
-        </w:p>
-        <w:p>
-          <w:pPr>
-            <w:pStyle w:val="TOC1"/>
-            <w:tabs>
-              <w:tab w:val="right" w:leader="dot" w:pos="9420"/>
-            </w:tabs>
-            <w:rPr>
-              <w:rFonts w:asciiTheme="minorHAnsi" w:eastAsiaTheme="minorEastAsia" w:hAnsiTheme="minorHAnsi" w:cstheme="minorBidi"/>
-              <w:noProof/>
-              <w:sz w:val="22"/>
-              <w:szCs w:val="22"/>
-              <w:lang w:val="bg-BG" w:eastAsia="bg-BG"/>
-            </w:rPr>
-          </w:pPr>
-          <w:hyperlink w:anchor="_Toc162340556" w:history="1">
-            <w:r>
-              <w:rPr>
-                <w:rStyle w:val="Hyperlink"/>
-                <w:noProof/>
-                <w:spacing w:val="13"/>
-                <w:shd w:val="clear" w:color="auto" w:fill="D9E1F3"/>
-              </w:rPr>
-              <w:t>FUNCTIONAL:</w:t>
-            </w:r>
-            <w:r>
-              <w:rPr>
-                <w:noProof/>
-                <w:webHidden/>
-              </w:rPr>
-              <w:tab/>
-            </w:r>
-            <w:r>
-              <w:rPr>
-                <w:noProof/>
-                <w:webHidden/>
-              </w:rPr>
-              <w:fldChar w:fldCharType="begin"/>
-            </w:r>
-            <w:r>
-              <w:rPr>
-                <w:noProof/>
-                <w:webHidden/>
-              </w:rPr>
-              <w:instrText xml:space="preserve"> PAGEREF _Toc162340556 \h </w:instrText>
-            </w:r>
-            <w:r>
-              <w:rPr>
-                <w:noProof/>
-                <w:webHidden/>
-              </w:rPr>
-            </w:r>
-            <w:r>
-              <w:rPr>
-                <w:noProof/>
-                <w:webHidden/>
-              </w:rPr>
-              <w:fldChar w:fldCharType="separate"/>
-            </w:r>
-            <w:r>
-              <w:rPr>
-                <w:noProof/>
-                <w:webHidden/>
-              </w:rPr>
-              <w:t>2</w:t>
-            </w:r>
-            <w:r>
-              <w:rPr>
-                <w:noProof/>
-                <w:webHidden/>
-              </w:rPr>
-              <w:fldChar w:fldCharType="end"/>
-            </w:r>
-          </w:hyperlink>
-        </w:p>
-        <w:p>
-          <w:pPr>
-            <w:pStyle w:val="TOC1"/>
-            <w:tabs>
-              <w:tab w:val="right" w:leader="dot" w:pos="9420"/>
-            </w:tabs>
-            <w:rPr>
-              <w:rFonts w:asciiTheme="minorHAnsi" w:eastAsiaTheme="minorEastAsia" w:hAnsiTheme="minorHAnsi" w:cstheme="minorBidi"/>
-              <w:noProof/>
-              <w:sz w:val="22"/>
-              <w:szCs w:val="22"/>
-              <w:lang w:val="bg-BG" w:eastAsia="bg-BG"/>
-            </w:rPr>
-          </w:pPr>
-          <w:hyperlink w:anchor="_Toc162340557" w:history="1">
-            <w:r>
-              <w:rPr>
-                <w:rStyle w:val="Hyperlink"/>
-                <w:noProof/>
-                <w:spacing w:val="12"/>
-                <w:shd w:val="clear" w:color="auto" w:fill="D9E1F3"/>
-              </w:rPr>
-              <w:t>NON-FUNCTIONAL</w:t>
-            </w:r>
-            <w:r>
-              <w:rPr>
-                <w:rStyle w:val="Hyperlink"/>
-                <w:noProof/>
-                <w:spacing w:val="62"/>
-                <w:shd w:val="clear" w:color="auto" w:fill="D9E1F3"/>
-              </w:rPr>
-              <w:t xml:space="preserve"> </w:t>
-            </w:r>
-            <w:r>
-              <w:rPr>
-                <w:rStyle w:val="Hyperlink"/>
-                <w:noProof/>
-                <w:spacing w:val="12"/>
-                <w:shd w:val="clear" w:color="auto" w:fill="D9E1F3"/>
-              </w:rPr>
-              <w:t>REQUIREMENTS:</w:t>
-            </w:r>
-            <w:r>
-              <w:rPr>
-                <w:noProof/>
-                <w:webHidden/>
-              </w:rPr>
-              <w:tab/>
-            </w:r>
-            <w:r>
-              <w:rPr>
-                <w:noProof/>
-                <w:webHidden/>
-              </w:rPr>
-              <w:fldChar w:fldCharType="begin"/>
-            </w:r>
-            <w:r>
-              <w:rPr>
-                <w:noProof/>
-                <w:webHidden/>
-              </w:rPr>
-              <w:instrText xml:space="preserve"> PAGEREF _Toc162340557 \h </w:instrText>
-            </w:r>
-            <w:r>
-              <w:rPr>
-                <w:noProof/>
-                <w:webHidden/>
-              </w:rPr>
-            </w:r>
-            <w:r>
-              <w:rPr>
-                <w:noProof/>
-                <w:webHidden/>
-              </w:rPr>
-              <w:fldChar w:fldCharType="separate"/>
-            </w:r>
-            <w:r>
-              <w:rPr>
-                <w:noProof/>
-                <w:webHidden/>
-              </w:rPr>
-              <w:t>3</w:t>
-            </w:r>
-            <w:r>
-              <w:rPr>
-                <w:noProof/>
-                <w:webHidden/>
-              </w:rPr>
-              <w:fldChar w:fldCharType="end"/>
-            </w:r>
-          </w:hyperlink>
-        </w:p>
-        <w:p>
-          <w:pPr>
-            <w:pStyle w:val="TOC1"/>
-            <w:tabs>
-              <w:tab w:val="right" w:leader="dot" w:pos="9420"/>
-            </w:tabs>
-            <w:rPr>
-              <w:rFonts w:asciiTheme="minorHAnsi" w:eastAsiaTheme="minorEastAsia" w:hAnsiTheme="minorHAnsi" w:cstheme="minorBidi"/>
-              <w:noProof/>
-              <w:sz w:val="22"/>
-              <w:szCs w:val="22"/>
-              <w:lang w:val="bg-BG" w:eastAsia="bg-BG"/>
-            </w:rPr>
-          </w:pPr>
-          <w:hyperlink w:anchor="_Toc162340558" w:history="1">
-            <w:r>
-              <w:rPr>
-                <w:rStyle w:val="Hyperlink"/>
-                <w:noProof/>
-                <w:shd w:val="clear" w:color="auto" w:fill="D9E1F3"/>
-              </w:rPr>
-              <w:t>USE</w:t>
-            </w:r>
-            <w:r>
-              <w:rPr>
-                <w:rStyle w:val="Hyperlink"/>
-                <w:noProof/>
-                <w:spacing w:val="61"/>
-                <w:shd w:val="clear" w:color="auto" w:fill="D9E1F3"/>
-              </w:rPr>
-              <w:t xml:space="preserve"> </w:t>
-            </w:r>
-            <w:r>
-              <w:rPr>
-                <w:rStyle w:val="Hyperlink"/>
-                <w:noProof/>
-                <w:spacing w:val="10"/>
-                <w:shd w:val="clear" w:color="auto" w:fill="D9E1F3"/>
-              </w:rPr>
-              <w:t>CASES</w:t>
-            </w:r>
-            <w:r>
-              <w:rPr>
-                <w:noProof/>
-                <w:webHidden/>
-              </w:rPr>
-              <w:tab/>
-            </w:r>
-            <w:r>
-              <w:rPr>
-                <w:noProof/>
-                <w:webHidden/>
-              </w:rPr>
-              <w:fldChar w:fldCharType="begin"/>
-            </w:r>
-            <w:r>
-              <w:rPr>
-                <w:noProof/>
-                <w:webHidden/>
-              </w:rPr>
-              <w:instrText xml:space="preserve"> PAGEREF _Toc162340558 \h </w:instrText>
-            </w:r>
-            <w:r>
-              <w:rPr>
-                <w:noProof/>
-                <w:webHidden/>
-              </w:rPr>
-            </w:r>
-            <w:r>
-              <w:rPr>
-                <w:noProof/>
-                <w:webHidden/>
-              </w:rPr>
-              <w:fldChar w:fldCharType="separate"/>
-            </w:r>
-            <w:r>
-              <w:rPr>
-                <w:noProof/>
-                <w:webHidden/>
-              </w:rPr>
-              <w:t>4</w:t>
-            </w:r>
-            <w:r>
-              <w:rPr>
-                <w:noProof/>
-                <w:webHidden/>
-              </w:rPr>
-              <w:fldChar w:fldCharType="end"/>
-            </w:r>
-          </w:hyperlink>
-        </w:p>
-        <w:p>
-          <w:r>
-            <w:fldChar w:fldCharType="end"/>
-          </w:r>
-        </w:p>
-      </w:sdtContent>
-    </w:sdt>
-    <w:p>
-      <w:pPr>
-        <w:sectPr>
-          <w:footerReference w:type="default" r:id="rId8"/>
-          <w:pgSz w:w="11910" w:h="16840"/>
-          <w:pgMar w:top="1420" w:right="1240" w:bottom="1200" w:left="1240" w:header="708" w:footer="1000" w:gutter="0"/>
-          <w:pgNumType w:start="1"/>
-          <w:cols w:space="708"/>
-        </w:sectPr>
-      </w:pPr>
-    </w:p>
-    <w:p>
-      <w:pPr>
-        <w:pStyle w:val="BodyText"/>
-        <w:ind w:firstLine="0"/>
-        <w:rPr>
-          <w:sz w:val="28"/>
-        </w:rPr>
-      </w:pPr>
-    </w:p>
-    <w:p>
-      <w:pPr>
-        <w:pStyle w:val="BodyText"/>
-        <w:ind w:firstLine="0"/>
-        <w:rPr>
-          <w:sz w:val="28"/>
-        </w:rPr>
-      </w:pPr>
-    </w:p>
-    <w:p>
-      <w:pPr>
-        <w:pStyle w:val="BodyText"/>
-        <w:ind w:firstLine="0"/>
-        <w:rPr>
-          <w:sz w:val="28"/>
-        </w:rPr>
-      </w:pPr>
-    </w:p>
-    <w:p>
-      <w:pPr>
-        <w:pStyle w:val="Heading1"/>
-        <w:tabs>
-          <w:tab w:val="left" w:pos="9317"/>
-        </w:tabs>
-        <w:spacing w:before="251"/>
-        <w:rPr>
-          <w:rFonts w:ascii="Calibri"/>
-        </w:rPr>
-      </w:pPr>
+        <w:br/>
+      </w:r>
       <w:r>
         <w:rPr>
           <w:rFonts w:ascii="Calibri"/>
           <w:shd w:val="clear" w:color="auto" w:fill="D9E1F3"/>
         </w:rPr>
+        <w:br/>
+      </w:r>
+      <w:r>
+        <w:rPr>
+          <w:rFonts w:ascii="Calibri"/>
+          <w:shd w:val="clear" w:color="auto" w:fill="D9E1F3"/>
+        </w:rPr>
+        <w:br/>
         <w:t xml:space="preserve"> </w:t>
       </w:r>
       <w:r>
@@ -5178,1029 +3241,32 @@
         </w:rPr>
         <w:t xml:space="preserve"> </w:t>
       </w:r>
-      <w:bookmarkStart w:id="3" w:name="_Toc164352132"/>
-      <w:r>
-        <w:rPr>
-          <w:rFonts w:ascii="Calibri"/>
-          <w:spacing w:val="11"/>
-          <w:shd w:val="clear" w:color="auto" w:fill="D9E1F3"/>
-        </w:rPr>
-        <w:t>ABOUT</w:t>
-      </w:r>
-      <w:r>
-        <w:rPr>
-          <w:rFonts w:ascii="Calibri"/>
-          <w:spacing w:val="32"/>
-          <w:shd w:val="clear" w:color="auto" w:fill="D9E1F3"/>
-        </w:rPr>
-        <w:t xml:space="preserve"> </w:t>
-      </w:r>
-      <w:r>
-        <w:rPr>
-          <w:rFonts w:ascii="Calibri"/>
-          <w:spacing w:val="10"/>
-          <w:shd w:val="clear" w:color="auto" w:fill="D9E1F3"/>
-        </w:rPr>
-        <w:t>THIS</w:t>
-      </w:r>
-      <w:r>
-        <w:rPr>
-          <w:rFonts w:ascii="Calibri"/>
-          <w:spacing w:val="34"/>
-          <w:shd w:val="clear" w:color="auto" w:fill="D9E1F3"/>
-        </w:rPr>
-        <w:t xml:space="preserve"> </w:t>
-      </w:r>
+      <w:bookmarkStart w:id="3" w:name="_Toc164352135"/>
       <w:r>
         <w:rPr>
           <w:rFonts w:ascii="Calibri"/>
           <w:spacing w:val="12"/>
           <w:shd w:val="clear" w:color="auto" w:fill="D9E1F3"/>
         </w:rPr>
-        <w:t>DOCUMENT</w:t>
-      </w:r>
-      <w:bookmarkEnd w:id="3"/>
+        <w:t>NON-FUNCTIONAL</w:t>
+      </w:r>
+      <w:r>
+        <w:rPr>
+          <w:rFonts w:ascii="Calibri"/>
+          <w:spacing w:val="62"/>
+          <w:shd w:val="clear" w:color="auto" w:fill="D9E1F3"/>
+        </w:rPr>
+        <w:t xml:space="preserve"> </w:t>
+      </w:r>
       <w:r>
         <w:rPr>
           <w:rFonts w:ascii="Calibri"/>
           <w:spacing w:val="12"/>
           <w:shd w:val="clear" w:color="auto" w:fill="D9E1F3"/>
         </w:rPr>
-        <w:tab/>
-      </w:r>
-    </w:p>
-    <w:p>
-      <w:pPr>
-        <w:pStyle w:val="BodyText"/>
-        <w:ind w:firstLine="0"/>
-        <w:rPr>
-          <w:sz w:val="20"/>
-        </w:rPr>
-      </w:pPr>
-    </w:p>
-    <w:p>
-      <w:pPr>
-        <w:pStyle w:val="BodyText"/>
-        <w:spacing w:before="8"/>
-        <w:ind w:firstLine="0"/>
-        <w:rPr>
-          <w:sz w:val="21"/>
-        </w:rPr>
-      </w:pPr>
-    </w:p>
-    <w:p>
-      <w:pPr>
-        <w:pStyle w:val="BodyText"/>
-        <w:spacing w:before="52" w:line="256" w:lineRule="auto"/>
-        <w:ind w:left="200" w:firstLine="0"/>
-      </w:pPr>
-      <w:r>
-        <w:t xml:space="preserve">This document outlines the user requirement specifications for </w:t>
-      </w:r>
-      <w:proofErr w:type="spellStart"/>
-      <w:r>
-        <w:t>CookUp</w:t>
-      </w:r>
-      <w:proofErr w:type="spellEnd"/>
-      <w:r>
-        <w:t xml:space="preserve"> Companion, a culinary software solution designed to enhance user experience in cooking through recipe recommendations, community interactions, an</w:t>
-      </w:r>
-      <w:r>
-        <w:t>d personalized culinary content.</w:t>
-      </w:r>
-      <w:r>
-        <w:t xml:space="preserve"> </w:t>
-      </w:r>
-      <w:r>
-        <w:t>It aims to detail the functionalities, roles, and permissions for different user types within the platform.</w:t>
-      </w:r>
-    </w:p>
-    <w:p>
-      <w:pPr>
-        <w:pStyle w:val="BodyText"/>
-        <w:ind w:firstLine="0"/>
-        <w:rPr>
-          <w:sz w:val="20"/>
-        </w:rPr>
-      </w:pPr>
-    </w:p>
-    <w:p>
-      <w:pPr>
-        <w:pStyle w:val="BodyText"/>
-        <w:ind w:firstLine="0"/>
-        <w:rPr>
-          <w:sz w:val="20"/>
-        </w:rPr>
-      </w:pPr>
-    </w:p>
-    <w:p>
-      <w:pPr>
-        <w:pStyle w:val="Heading1"/>
-        <w:tabs>
-          <w:tab w:val="left" w:pos="9317"/>
-        </w:tabs>
-        <w:spacing w:before="215"/>
-        <w:rPr>
-          <w:rFonts w:ascii="Calibri"/>
-        </w:rPr>
-      </w:pPr>
-      <w:r>
-        <w:rPr>
-          <w:rFonts w:ascii="Calibri"/>
-          <w:shd w:val="clear" w:color="auto" w:fill="D9E1F3"/>
-        </w:rPr>
-        <w:t xml:space="preserve"> </w:t>
-      </w:r>
-      <w:r>
-        <w:rPr>
-          <w:rFonts w:ascii="Calibri"/>
-          <w:spacing w:val="-38"/>
-          <w:shd w:val="clear" w:color="auto" w:fill="D9E1F3"/>
-        </w:rPr>
-        <w:t xml:space="preserve"> </w:t>
-      </w:r>
-      <w:bookmarkStart w:id="4" w:name="_Toc164352133"/>
-      <w:r>
-        <w:rPr>
-          <w:rFonts w:ascii="Calibri"/>
-          <w:spacing w:val="10"/>
-          <w:shd w:val="clear" w:color="auto" w:fill="D9E1F3"/>
-        </w:rPr>
-        <w:t>USER</w:t>
-      </w:r>
-      <w:r>
-        <w:rPr>
-          <w:rFonts w:ascii="Calibri"/>
-          <w:spacing w:val="33"/>
-          <w:shd w:val="clear" w:color="auto" w:fill="D9E1F3"/>
-        </w:rPr>
-        <w:t xml:space="preserve"> </w:t>
-      </w:r>
-      <w:r>
-        <w:rPr>
-          <w:rFonts w:ascii="Calibri"/>
-          <w:spacing w:val="11"/>
-          <w:shd w:val="clear" w:color="auto" w:fill="D9E1F3"/>
-        </w:rPr>
-        <w:t>ROLES</w:t>
-      </w:r>
-      <w:r>
-        <w:rPr>
-          <w:rFonts w:ascii="Calibri"/>
-          <w:spacing w:val="34"/>
-          <w:shd w:val="clear" w:color="auto" w:fill="D9E1F3"/>
-        </w:rPr>
-        <w:t xml:space="preserve"> </w:t>
-      </w:r>
-      <w:r>
-        <w:rPr>
-          <w:rFonts w:ascii="Calibri"/>
-          <w:spacing w:val="9"/>
-          <w:shd w:val="clear" w:color="auto" w:fill="D9E1F3"/>
-        </w:rPr>
-        <w:t>AND</w:t>
-      </w:r>
-      <w:r>
-        <w:rPr>
-          <w:rFonts w:ascii="Calibri"/>
-          <w:spacing w:val="33"/>
-          <w:shd w:val="clear" w:color="auto" w:fill="D9E1F3"/>
-        </w:rPr>
-        <w:t xml:space="preserve"> </w:t>
-      </w:r>
-      <w:r>
-        <w:rPr>
-          <w:rFonts w:ascii="Calibri"/>
-          <w:spacing w:val="12"/>
-          <w:shd w:val="clear" w:color="auto" w:fill="D9E1F3"/>
-        </w:rPr>
-        <w:t>FUNCTIONS</w:t>
-      </w:r>
-      <w:bookmarkEnd w:id="4"/>
-      <w:r>
-        <w:rPr>
-          <w:rFonts w:ascii="Calibri"/>
-          <w:spacing w:val="12"/>
-          <w:shd w:val="clear" w:color="auto" w:fill="D9E1F3"/>
-        </w:rPr>
-        <w:tab/>
-      </w:r>
-    </w:p>
-    <w:p>
-      <w:pPr>
-        <w:pStyle w:val="BodyText"/>
-        <w:ind w:firstLine="0"/>
-        <w:rPr>
-          <w:sz w:val="20"/>
-        </w:rPr>
-      </w:pPr>
-    </w:p>
-    <w:p>
-      <w:pPr>
-        <w:pStyle w:val="BodyText"/>
-        <w:spacing w:before="6"/>
-        <w:ind w:firstLine="0"/>
-        <w:rPr>
-          <w:sz w:val="21"/>
-        </w:rPr>
-      </w:pPr>
-    </w:p>
-    <w:p>
-      <w:pPr>
-        <w:pStyle w:val="BodyText"/>
-        <w:spacing w:before="52" w:line="259" w:lineRule="auto"/>
-        <w:ind w:left="200" w:firstLine="0"/>
-      </w:pPr>
-      <w:r>
-        <w:t>The</w:t>
-      </w:r>
-      <w:r>
-        <w:rPr>
-          <w:spacing w:val="-5"/>
-        </w:rPr>
-        <w:t xml:space="preserve"> </w:t>
-      </w:r>
-      <w:r>
-        <w:t>application</w:t>
-      </w:r>
-      <w:r>
-        <w:rPr>
-          <w:spacing w:val="-4"/>
-        </w:rPr>
-        <w:t xml:space="preserve"> </w:t>
-      </w:r>
-      <w:r>
-        <w:t>will</w:t>
-      </w:r>
-      <w:r>
-        <w:rPr>
-          <w:spacing w:val="-6"/>
-        </w:rPr>
-        <w:t xml:space="preserve"> </w:t>
-      </w:r>
-      <w:r>
-        <w:t>support</w:t>
-      </w:r>
-      <w:r>
-        <w:rPr>
-          <w:spacing w:val="-3"/>
-        </w:rPr>
-        <w:t xml:space="preserve"> </w:t>
-      </w:r>
-      <w:r>
-        <w:t>different</w:t>
-      </w:r>
-      <w:r>
-        <w:rPr>
-          <w:spacing w:val="-7"/>
-        </w:rPr>
-        <w:t xml:space="preserve"> </w:t>
-      </w:r>
-      <w:r>
-        <w:t>types</w:t>
-      </w:r>
-      <w:r>
-        <w:rPr>
-          <w:spacing w:val="-7"/>
-        </w:rPr>
-        <w:t xml:space="preserve"> </w:t>
-      </w:r>
-      <w:r>
-        <w:t>of</w:t>
-      </w:r>
-      <w:r>
-        <w:rPr>
-          <w:spacing w:val="-6"/>
-        </w:rPr>
-        <w:t xml:space="preserve"> </w:t>
-      </w:r>
-      <w:r>
-        <w:t>users,</w:t>
-      </w:r>
-      <w:r>
-        <w:rPr>
-          <w:spacing w:val="-7"/>
-        </w:rPr>
-        <w:t xml:space="preserve"> </w:t>
-      </w:r>
-      <w:r>
-        <w:t>each</w:t>
-      </w:r>
-      <w:r>
-        <w:rPr>
-          <w:spacing w:val="-4"/>
-        </w:rPr>
-        <w:t xml:space="preserve"> </w:t>
-      </w:r>
-      <w:r>
-        <w:t>with</w:t>
-      </w:r>
-      <w:r>
-        <w:rPr>
-          <w:spacing w:val="-5"/>
-        </w:rPr>
-        <w:t xml:space="preserve"> </w:t>
-      </w:r>
-      <w:r>
-        <w:t>specific</w:t>
-      </w:r>
-      <w:r>
-        <w:rPr>
-          <w:spacing w:val="-6"/>
-        </w:rPr>
-        <w:t xml:space="preserve"> </w:t>
-      </w:r>
-      <w:r>
-        <w:t>functions</w:t>
-      </w:r>
-      <w:r>
-        <w:rPr>
-          <w:spacing w:val="-5"/>
-        </w:rPr>
-        <w:t xml:space="preserve"> </w:t>
-      </w:r>
-      <w:r>
-        <w:t>and</w:t>
-      </w:r>
-      <w:r>
-        <w:rPr>
-          <w:spacing w:val="-51"/>
-        </w:rPr>
-        <w:t xml:space="preserve"> </w:t>
-      </w:r>
-      <w:r>
-        <w:t>permissions:</w:t>
-      </w:r>
-    </w:p>
-    <w:p>
-      <w:pPr>
-        <w:pStyle w:val="ListParagraph"/>
-        <w:numPr>
-          <w:ilvl w:val="0"/>
-          <w:numId w:val="3"/>
-        </w:numPr>
-        <w:tabs>
-          <w:tab w:val="left" w:pos="561"/>
-        </w:tabs>
-        <w:spacing w:before="164"/>
-        <w:rPr>
-          <w:rFonts w:ascii="Calibri Light"/>
-          <w:sz w:val="28"/>
-        </w:rPr>
-      </w:pPr>
-      <w:r>
-        <w:rPr>
-          <w:rFonts w:ascii="Calibri Light"/>
-          <w:sz w:val="28"/>
-        </w:rPr>
-        <w:t>Admin</w:t>
-      </w:r>
-      <w:r>
-        <w:rPr>
-          <w:rFonts w:ascii="Calibri Light"/>
-          <w:spacing w:val="-6"/>
-          <w:sz w:val="28"/>
-        </w:rPr>
-        <w:t xml:space="preserve"> </w:t>
-      </w:r>
-      <w:r>
-        <w:rPr>
-          <w:rFonts w:ascii="Calibri Light"/>
-          <w:sz w:val="28"/>
-        </w:rPr>
-        <w:t>(Desktop</w:t>
-      </w:r>
-      <w:r>
-        <w:rPr>
-          <w:rFonts w:ascii="Calibri Light"/>
-          <w:spacing w:val="-5"/>
-          <w:sz w:val="28"/>
-        </w:rPr>
-        <w:t xml:space="preserve"> </w:t>
-      </w:r>
-      <w:r>
-        <w:rPr>
-          <w:rFonts w:ascii="Calibri Light"/>
-          <w:sz w:val="28"/>
-        </w:rPr>
-        <w:t>application)</w:t>
-      </w:r>
-      <w:r>
-        <w:t xml:space="preserve"> </w:t>
-      </w:r>
-      <w:r>
-        <w:rPr>
-          <w:rFonts w:ascii="Calibri Light"/>
-          <w:sz w:val="28"/>
-        </w:rPr>
-        <w:t>Users who manage the platform, ensuring smooth operations and compliance with content guidelines.</w:t>
-      </w:r>
-    </w:p>
-    <w:p>
-      <w:pPr>
-        <w:pStyle w:val="ListParagraph"/>
-        <w:numPr>
-          <w:ilvl w:val="0"/>
-          <w:numId w:val="3"/>
-        </w:numPr>
-        <w:tabs>
-          <w:tab w:val="left" w:pos="561"/>
-        </w:tabs>
-        <w:spacing w:before="25"/>
-        <w:ind w:hanging="361"/>
-        <w:rPr>
-          <w:rFonts w:ascii="Calibri Light"/>
-          <w:sz w:val="28"/>
-        </w:rPr>
-      </w:pPr>
-      <w:r>
-        <w:rPr>
-          <w:rFonts w:ascii="Calibri Light"/>
-          <w:sz w:val="28"/>
-        </w:rPr>
-        <w:t>Moderator (Desktop</w:t>
-      </w:r>
-      <w:r>
-        <w:rPr>
-          <w:rFonts w:ascii="Calibri Light"/>
-          <w:spacing w:val="-9"/>
-          <w:sz w:val="28"/>
-        </w:rPr>
-        <w:t xml:space="preserve"> </w:t>
-      </w:r>
-      <w:r>
-        <w:rPr>
-          <w:rFonts w:ascii="Calibri Light"/>
-          <w:sz w:val="28"/>
-        </w:rPr>
-        <w:t>application)</w:t>
-      </w:r>
-      <w:r>
-        <w:rPr>
-          <w:rFonts w:ascii="Calibri Light"/>
-          <w:sz w:val="28"/>
-        </w:rPr>
-        <w:t xml:space="preserve"> Users who manage the </w:t>
-      </w:r>
-      <w:r>
-        <w:rPr>
-          <w:rFonts w:ascii="Calibri Light"/>
-          <w:sz w:val="28"/>
-        </w:rPr>
-        <w:t xml:space="preserve">reports from the users </w:t>
-      </w:r>
-      <w:r>
-        <w:rPr>
-          <w:rFonts w:ascii="Calibri Light"/>
-          <w:sz w:val="28"/>
-        </w:rPr>
-        <w:t>with content guidelines.</w:t>
-      </w:r>
-    </w:p>
-    <w:p>
-      <w:pPr>
-        <w:pStyle w:val="ListParagraph"/>
-        <w:numPr>
-          <w:ilvl w:val="0"/>
-          <w:numId w:val="3"/>
-        </w:numPr>
-        <w:tabs>
-          <w:tab w:val="left" w:pos="561"/>
-        </w:tabs>
-        <w:spacing w:before="26"/>
-        <w:rPr>
-          <w:rFonts w:ascii="Calibri Light"/>
-          <w:sz w:val="28"/>
-        </w:rPr>
-      </w:pPr>
-      <w:r>
-        <w:rPr>
-          <w:rFonts w:ascii="Calibri Light"/>
-          <w:sz w:val="28"/>
-        </w:rPr>
-        <w:t>User</w:t>
-      </w:r>
-      <w:r>
-        <w:rPr>
-          <w:rFonts w:ascii="Calibri Light"/>
-          <w:spacing w:val="-9"/>
-          <w:sz w:val="28"/>
-        </w:rPr>
-        <w:t xml:space="preserve"> </w:t>
-      </w:r>
-      <w:r>
-        <w:rPr>
-          <w:rFonts w:ascii="Calibri Light"/>
-          <w:sz w:val="28"/>
-        </w:rPr>
-        <w:t>(Web</w:t>
-      </w:r>
-      <w:r>
-        <w:rPr>
-          <w:rFonts w:ascii="Calibri Light"/>
-          <w:spacing w:val="-9"/>
-          <w:sz w:val="28"/>
-        </w:rPr>
-        <w:t xml:space="preserve"> </w:t>
-      </w:r>
-      <w:r>
-        <w:rPr>
-          <w:rFonts w:ascii="Calibri Light"/>
-          <w:sz w:val="28"/>
-        </w:rPr>
-        <w:t xml:space="preserve">application) </w:t>
-      </w:r>
-      <w:r>
-        <w:rPr>
-          <w:rFonts w:ascii="Calibri Light"/>
-          <w:sz w:val="28"/>
-        </w:rPr>
-        <w:t>Users who browse recipes, create and share their recipes, and interact with community content</w:t>
-      </w:r>
-    </w:p>
-    <w:p>
-      <w:pPr>
-        <w:spacing w:before="25"/>
-        <w:ind w:left="560"/>
-        <w:rPr>
-          <w:rFonts w:ascii="Calibri Light" w:hAnsi="Calibri Light"/>
-          <w:sz w:val="28"/>
-        </w:rPr>
-      </w:pPr>
-      <w:r>
-        <w:rPr>
-          <w:rFonts w:ascii="Calibri Light" w:hAnsi="Calibri Light"/>
-          <w:spacing w:val="-1"/>
-          <w:sz w:val="28"/>
-        </w:rPr>
-        <w:br/>
-      </w:r>
-    </w:p>
-    <w:p>
-      <w:pPr>
-        <w:pStyle w:val="BodyText"/>
-        <w:spacing w:before="9"/>
-        <w:ind w:firstLine="0"/>
-        <w:rPr>
-          <w:rFonts w:ascii="Calibri Light"/>
-          <w:sz w:val="16"/>
-        </w:rPr>
-      </w:pPr>
-    </w:p>
-    <w:p>
-      <w:pPr>
-        <w:pStyle w:val="Heading1"/>
-        <w:tabs>
-          <w:tab w:val="left" w:pos="9317"/>
-        </w:tabs>
-        <w:spacing w:before="45"/>
-        <w:rPr>
-          <w:rFonts w:ascii="Calibri"/>
-        </w:rPr>
-      </w:pPr>
-      <w:r>
-        <w:rPr>
-          <w:rFonts w:ascii="Calibri"/>
-          <w:shd w:val="clear" w:color="auto" w:fill="D9E1F3"/>
-        </w:rPr>
-        <w:t xml:space="preserve"> </w:t>
-      </w:r>
-      <w:r>
-        <w:rPr>
-          <w:rFonts w:ascii="Calibri"/>
-          <w:spacing w:val="-38"/>
-          <w:shd w:val="clear" w:color="auto" w:fill="D9E1F3"/>
-        </w:rPr>
-        <w:t xml:space="preserve"> </w:t>
-      </w:r>
-      <w:bookmarkStart w:id="5" w:name="_Toc164352134"/>
-      <w:r>
-        <w:rPr>
-          <w:rFonts w:ascii="Calibri"/>
-          <w:spacing w:val="13"/>
-          <w:shd w:val="clear" w:color="auto" w:fill="D9E1F3"/>
-        </w:rPr>
-        <w:t>FUNCTIONAL:</w:t>
-      </w:r>
-      <w:bookmarkEnd w:id="5"/>
-      <w:r>
-        <w:rPr>
-          <w:rFonts w:ascii="Calibri"/>
-          <w:spacing w:val="13"/>
-          <w:shd w:val="clear" w:color="auto" w:fill="D9E1F3"/>
-        </w:rPr>
-        <w:tab/>
-      </w:r>
-    </w:p>
-    <w:p>
-      <w:pPr>
-        <w:pStyle w:val="BodyText"/>
-        <w:ind w:firstLine="0"/>
-        <w:rPr>
-          <w:sz w:val="20"/>
-        </w:rPr>
-      </w:pPr>
-    </w:p>
-    <w:p>
-      <w:pPr>
-        <w:pStyle w:val="BodyText"/>
-        <w:spacing w:before="8"/>
-        <w:ind w:firstLine="0"/>
-        <w:rPr>
-          <w:sz w:val="21"/>
-        </w:rPr>
-      </w:pPr>
-    </w:p>
-    <w:p>
-      <w:pPr>
-        <w:pStyle w:val="BodyText"/>
-        <w:spacing w:before="8"/>
-      </w:pPr>
-      <w:r>
-        <w:t xml:space="preserve">FR-01: User Profile Management. </w:t>
-      </w:r>
-    </w:p>
-    <w:p>
-      <w:pPr>
-        <w:pStyle w:val="BodyText"/>
-        <w:spacing w:before="8"/>
-      </w:pPr>
-    </w:p>
-    <w:p>
-      <w:pPr>
-        <w:pStyle w:val="BodyText"/>
-        <w:spacing w:before="8"/>
-        <w:ind w:firstLine="0"/>
-      </w:pPr>
-      <w:r>
-        <w:t>Users can register, login, and update their profiles.</w:t>
-      </w:r>
-    </w:p>
-    <w:p>
-      <w:pPr>
-        <w:pStyle w:val="BodyText"/>
-        <w:spacing w:before="8"/>
-        <w:ind w:firstLine="0"/>
-      </w:pPr>
-    </w:p>
-    <w:p>
-      <w:pPr>
-        <w:pStyle w:val="BodyText"/>
-      </w:pPr>
-      <w:r>
-        <w:t>FR-02: User Authenti</w:t>
-      </w:r>
-      <w:r>
-        <w:t xml:space="preserve">cation and Access Control   </w:t>
-      </w:r>
-    </w:p>
-    <w:p>
-      <w:pPr>
-        <w:pStyle w:val="BodyText"/>
-        <w:ind w:firstLine="0"/>
-      </w:pPr>
-    </w:p>
-    <w:p>
-      <w:pPr>
-        <w:pStyle w:val="BodyText"/>
-        <w:ind w:firstLine="0"/>
-      </w:pPr>
-      <w:proofErr w:type="gramStart"/>
-      <w:r>
-        <w:t>separate</w:t>
-      </w:r>
-      <w:proofErr w:type="gramEnd"/>
-      <w:r>
-        <w:t xml:space="preserve"> access of certain functions and features depending on their role .</w:t>
-      </w:r>
-    </w:p>
-    <w:p>
-      <w:pPr>
-        <w:pStyle w:val="BodyText"/>
-        <w:spacing w:before="51"/>
-        <w:ind w:firstLine="0"/>
-      </w:pPr>
-    </w:p>
-    <w:p>
-      <w:pPr>
-        <w:pStyle w:val="BodyText"/>
-        <w:spacing w:line="372" w:lineRule="auto"/>
-        <w:ind w:right="5930"/>
-      </w:pPr>
-      <w:r>
-        <w:t>FR-03</w:t>
-      </w:r>
-      <w:r>
-        <w:t xml:space="preserve">: Recipe Management users can </w:t>
-      </w:r>
-    </w:p>
-    <w:p>
-      <w:pPr>
-        <w:pStyle w:val="BodyText"/>
-        <w:spacing w:before="51"/>
-        <w:ind w:firstLine="0"/>
-      </w:pPr>
-      <w:proofErr w:type="gramStart"/>
-      <w:r>
-        <w:t>manages</w:t>
-      </w:r>
-      <w:proofErr w:type="gramEnd"/>
-      <w:r>
-        <w:t xml:space="preserve"> their liked and saved recipes schedule meal planning.</w:t>
-      </w:r>
-    </w:p>
-    <w:p>
-      <w:pPr>
-        <w:pStyle w:val="BodyText"/>
-        <w:spacing w:before="51"/>
-        <w:ind w:firstLine="0"/>
-      </w:pPr>
-    </w:p>
-    <w:p>
-      <w:pPr>
-        <w:pStyle w:val="BodyText"/>
-        <w:spacing w:before="51"/>
-        <w:ind w:firstLine="0"/>
-      </w:pPr>
-    </w:p>
-    <w:p>
-      <w:pPr>
-        <w:pStyle w:val="BodyText"/>
-      </w:pPr>
-      <w:r>
-        <w:t>FR-04</w:t>
-      </w:r>
-      <w:r>
-        <w:t xml:space="preserve">: Interactions with Recipes </w:t>
-      </w:r>
-    </w:p>
-    <w:p>
-      <w:pPr>
-        <w:pStyle w:val="BodyText"/>
-        <w:ind w:firstLine="0"/>
-      </w:pPr>
-      <w:r>
-        <w:lastRenderedPageBreak/>
-        <w:t>Users can like recipe, comment and also participate in average like ration in order to recommend the recipe to more people.</w:t>
-      </w:r>
-    </w:p>
-    <w:p>
-      <w:pPr>
-        <w:pStyle w:val="BodyText"/>
-        <w:spacing w:line="372" w:lineRule="auto"/>
-        <w:ind w:right="5930"/>
-      </w:pPr>
-    </w:p>
-    <w:p>
-      <w:pPr>
-        <w:pStyle w:val="BodyText"/>
-      </w:pPr>
-      <w:r>
-        <w:t>FR-05</w:t>
-      </w:r>
-      <w:r>
-        <w:t>: Recipe sorting and recommendations. Option to sort displayed recipe to the user in different way one of which is to show similar recipes based of the liked and saved recipes to the user.</w:t>
-      </w:r>
-    </w:p>
-    <w:p>
-      <w:pPr>
-        <w:pStyle w:val="BodyText"/>
-        <w:ind w:firstLine="0"/>
-      </w:pPr>
-    </w:p>
-    <w:p>
-      <w:pPr>
-        <w:pStyle w:val="BodyText"/>
-        <w:spacing w:before="8"/>
-      </w:pPr>
-      <w:r>
-        <w:t>FR-06</w:t>
-      </w:r>
-      <w:r>
-        <w:t>: Recipe Creation and Management</w:t>
-      </w:r>
-    </w:p>
-    <w:p>
-      <w:pPr>
-        <w:pStyle w:val="BodyText"/>
-        <w:spacing w:before="8"/>
-      </w:pPr>
-    </w:p>
-    <w:p>
-      <w:pPr>
-        <w:pStyle w:val="BodyText"/>
-        <w:spacing w:before="8"/>
-      </w:pPr>
-      <w:r>
-        <w:t>Users can create, edit, and manage their recipes, including uploading photos, cooking steps, instructions, small description and the ingredients needed for the recipe.</w:t>
-      </w:r>
-    </w:p>
-    <w:p>
-      <w:pPr>
-        <w:pStyle w:val="BodyText"/>
-        <w:spacing w:before="8"/>
-      </w:pPr>
-    </w:p>
-    <w:p>
-      <w:pPr>
-        <w:pStyle w:val="BodyText"/>
-        <w:spacing w:before="8"/>
-      </w:pPr>
-      <w:r>
-        <w:t>FR-07</w:t>
-      </w:r>
-      <w:r>
-        <w:t>: Community Interaction</w:t>
-      </w:r>
-    </w:p>
-    <w:p>
-      <w:pPr>
-        <w:pStyle w:val="BodyText"/>
-        <w:spacing w:before="8"/>
-      </w:pPr>
-    </w:p>
-    <w:p>
-      <w:pPr>
-        <w:pStyle w:val="BodyText"/>
-        <w:spacing w:before="8"/>
-      </w:pPr>
-      <w:r>
-        <w:t>Users can share recipes.</w:t>
-      </w:r>
-    </w:p>
-    <w:p>
-      <w:pPr>
-        <w:pStyle w:val="BodyText"/>
-        <w:spacing w:before="8"/>
-      </w:pPr>
-      <w:r>
-        <w:t>FR-08</w:t>
-      </w:r>
-      <w:r>
-        <w:t xml:space="preserve">: </w:t>
-      </w:r>
-      <w:r>
-        <w:t>Users</w:t>
-      </w:r>
-      <w:r>
-        <w:t xml:space="preserve"> Management</w:t>
-      </w:r>
-    </w:p>
-    <w:p>
-      <w:pPr>
-        <w:pStyle w:val="BodyText"/>
-        <w:spacing w:before="8"/>
-      </w:pPr>
-    </w:p>
-    <w:p>
-      <w:pPr>
-        <w:pStyle w:val="BodyText"/>
-        <w:spacing w:before="8"/>
-        <w:ind w:firstLine="0"/>
-      </w:pPr>
-      <w:r>
-        <w:t xml:space="preserve">Administrators can </w:t>
-      </w:r>
-      <w:r>
-        <w:t>ban users, delete and update user.</w:t>
-      </w:r>
-    </w:p>
-    <w:p>
-      <w:pPr>
-        <w:pStyle w:val="BodyText"/>
-        <w:spacing w:before="8"/>
-        <w:ind w:firstLine="0"/>
-      </w:pPr>
-      <w:r>
-        <w:t>In addition they can edit recipe information</w:t>
-      </w:r>
-      <w:r>
-        <w:t>.</w:t>
-      </w:r>
-    </w:p>
-    <w:p>
-      <w:pPr>
-        <w:pStyle w:val="BodyText"/>
-        <w:spacing w:before="8"/>
-      </w:pPr>
-    </w:p>
-    <w:p>
-      <w:pPr>
-        <w:pStyle w:val="BodyText"/>
-        <w:spacing w:before="8"/>
-      </w:pPr>
-      <w:r>
-        <w:t>FR-09</w:t>
-      </w:r>
-      <w:r>
-        <w:t xml:space="preserve">: </w:t>
-      </w:r>
-      <w:r>
-        <w:t>Users</w:t>
-      </w:r>
-      <w:r>
-        <w:t xml:space="preserve"> Management</w:t>
-      </w:r>
-    </w:p>
-    <w:p>
-      <w:pPr>
-        <w:pStyle w:val="BodyText"/>
-        <w:spacing w:before="8"/>
-      </w:pPr>
-    </w:p>
-    <w:p>
-      <w:pPr>
-        <w:pStyle w:val="BodyText"/>
-        <w:spacing w:before="8"/>
-        <w:ind w:firstLine="0"/>
-      </w:pPr>
-      <w:r>
-        <w:t xml:space="preserve">User </w:t>
-      </w:r>
-      <w:r>
-        <w:t xml:space="preserve">can </w:t>
-      </w:r>
-      <w:r>
-        <w:t>save ingredients in to-do list when he/she does to shopping</w:t>
-      </w:r>
-    </w:p>
-    <w:p>
-      <w:pPr>
-        <w:pStyle w:val="BodyText"/>
-        <w:spacing w:before="8"/>
-        <w:ind w:firstLine="0"/>
-      </w:pPr>
-      <w:r>
-        <w:t>.</w:t>
-      </w:r>
-    </w:p>
-    <w:p>
-      <w:pPr>
-        <w:pStyle w:val="Heading1"/>
-        <w:tabs>
-          <w:tab w:val="left" w:pos="9317"/>
-        </w:tabs>
-        <w:spacing w:before="44"/>
-        <w:rPr>
-          <w:rFonts w:ascii="Calibri"/>
-        </w:rPr>
-      </w:pPr>
-      <w:r>
-        <w:rPr>
-          <w:rFonts w:ascii="Calibri"/>
-          <w:shd w:val="clear" w:color="auto" w:fill="D9E1F3"/>
-        </w:rPr>
-        <w:br/>
-      </w:r>
-      <w:r>
-        <w:rPr>
-          <w:rFonts w:ascii="Calibri"/>
-          <w:shd w:val="clear" w:color="auto" w:fill="D9E1F3"/>
-        </w:rPr>
-        <w:br/>
-      </w:r>
-      <w:r>
-        <w:rPr>
-          <w:rFonts w:ascii="Calibri"/>
-          <w:shd w:val="clear" w:color="auto" w:fill="D9E1F3"/>
-        </w:rPr>
-        <w:br/>
-        <w:t xml:space="preserve"> </w:t>
-      </w:r>
-      <w:r>
-        <w:rPr>
-          <w:rFonts w:ascii="Calibri"/>
-          <w:spacing w:val="-38"/>
-          <w:shd w:val="clear" w:color="auto" w:fill="D9E1F3"/>
-        </w:rPr>
-        <w:t xml:space="preserve"> </w:t>
-      </w:r>
-      <w:bookmarkStart w:id="6" w:name="_Toc164352135"/>
-      <w:r>
-        <w:rPr>
-          <w:rFonts w:ascii="Calibri"/>
-          <w:spacing w:val="12"/>
-          <w:shd w:val="clear" w:color="auto" w:fill="D9E1F3"/>
-        </w:rPr>
-        <w:t>NON-FUNCTIONAL</w:t>
-      </w:r>
-      <w:r>
-        <w:rPr>
-          <w:rFonts w:ascii="Calibri"/>
-          <w:spacing w:val="62"/>
-          <w:shd w:val="clear" w:color="auto" w:fill="D9E1F3"/>
-        </w:rPr>
-        <w:t xml:space="preserve"> </w:t>
-      </w:r>
-      <w:r>
-        <w:rPr>
-          <w:rFonts w:ascii="Calibri"/>
-          <w:spacing w:val="12"/>
-          <w:shd w:val="clear" w:color="auto" w:fill="D9E1F3"/>
-        </w:rPr>
         <w:t>REQUIREMENTS:</w:t>
       </w:r>
-      <w:bookmarkEnd w:id="6"/>
+      <w:bookmarkEnd w:id="3"/>
       <w:r>
         <w:rPr>
           <w:rFonts w:ascii="Calibri"/>
@@ -6245,7 +3311,7 @@
           <w:szCs w:val="24"/>
         </w:rPr>
       </w:pPr>
-      <w:bookmarkStart w:id="7" w:name="_Toc164352136"/>
+      <w:bookmarkStart w:id="4" w:name="_Toc164352136"/>
       <w:r>
         <w:rPr>
           <w:b/>
@@ -6255,7 +3321,7 @@
         </w:rPr>
         <w:t>NFR-01: Scalability</w:t>
       </w:r>
-      <w:bookmarkEnd w:id="7"/>
+      <w:bookmarkEnd w:id="4"/>
     </w:p>
     <w:p>
       <w:pPr>
@@ -6273,7 +3339,7 @@
           <w:szCs w:val="24"/>
         </w:rPr>
       </w:pPr>
-      <w:bookmarkStart w:id="8" w:name="_Toc164352137"/>
+      <w:bookmarkStart w:id="5" w:name="_Toc164352137"/>
       <w:r>
         <w:rPr>
           <w:sz w:val="24"/>
@@ -6281,7 +3347,7 @@
         </w:rPr>
         <w:t>The system must efficiently handle an increasing number of users and content without degradation of performance.</w:t>
       </w:r>
-      <w:bookmarkEnd w:id="8"/>
+      <w:bookmarkEnd w:id="5"/>
     </w:p>
     <w:p>
       <w:pPr>
@@ -6299,7 +3365,7 @@
           <w:szCs w:val="24"/>
         </w:rPr>
       </w:pPr>
-      <w:bookmarkStart w:id="9" w:name="_Toc164352138"/>
+      <w:bookmarkStart w:id="6" w:name="_Toc164352138"/>
       <w:r>
         <w:rPr>
           <w:b/>
@@ -6309,7 +3375,7 @@
         </w:rPr>
         <w:t>NFR-02: Performance</w:t>
       </w:r>
-      <w:bookmarkEnd w:id="9"/>
+      <w:bookmarkEnd w:id="6"/>
     </w:p>
     <w:p>
       <w:pPr>
@@ -6327,7 +3393,7 @@
           <w:szCs w:val="24"/>
         </w:rPr>
       </w:pPr>
-      <w:bookmarkStart w:id="10" w:name="_Toc164352139"/>
+      <w:bookmarkStart w:id="7" w:name="_Toc164352139"/>
       <w:r>
         <w:rPr>
           <w:sz w:val="24"/>
@@ -6335,7 +3401,7 @@
         </w:rPr>
         <w:t>Ensure fast response times and efficient data handling during high traffic periods.</w:t>
       </w:r>
-      <w:bookmarkEnd w:id="10"/>
+      <w:bookmarkEnd w:id="7"/>
     </w:p>
     <w:p>
       <w:pPr>
@@ -6353,7 +3419,7 @@
           <w:szCs w:val="24"/>
         </w:rPr>
       </w:pPr>
-      <w:bookmarkStart w:id="11" w:name="_Toc164352140"/>
+      <w:bookmarkStart w:id="8" w:name="_Toc164352140"/>
       <w:r>
         <w:rPr>
           <w:b/>
@@ -6363,7 +3429,7 @@
         </w:rPr>
         <w:t>NFR-03: Accessibility</w:t>
       </w:r>
-      <w:bookmarkEnd w:id="11"/>
+      <w:bookmarkEnd w:id="8"/>
     </w:p>
     <w:p>
       <w:pPr>
@@ -6381,7 +3447,7 @@
           <w:szCs w:val="24"/>
         </w:rPr>
       </w:pPr>
-      <w:bookmarkStart w:id="12" w:name="_Toc164352141"/>
+      <w:bookmarkStart w:id="9" w:name="_Toc164352141"/>
       <w:r>
         <w:rPr>
           <w:sz w:val="24"/>
@@ -6389,7 +3455,7 @@
         </w:rPr>
         <w:t>The application should be usable by a wide audience, including those with disabilities.</w:t>
       </w:r>
-      <w:bookmarkEnd w:id="12"/>
+      <w:bookmarkEnd w:id="9"/>
     </w:p>
     <w:p>
       <w:pPr>
@@ -6407,7 +3473,7 @@
           <w:szCs w:val="24"/>
         </w:rPr>
       </w:pPr>
-      <w:bookmarkStart w:id="13" w:name="_Toc164352142"/>
+      <w:bookmarkStart w:id="10" w:name="_Toc164352142"/>
       <w:r>
         <w:rPr>
           <w:b/>
@@ -6417,7 +3483,7 @@
         </w:rPr>
         <w:t>NFR-04: Security</w:t>
       </w:r>
-      <w:bookmarkEnd w:id="13"/>
+      <w:bookmarkEnd w:id="10"/>
     </w:p>
     <w:p>
       <w:pPr>
@@ -6435,7 +3501,7 @@
           <w:szCs w:val="24"/>
         </w:rPr>
       </w:pPr>
-      <w:bookmarkStart w:id="14" w:name="_Toc164352143"/>
+      <w:bookmarkStart w:id="11" w:name="_Toc164352143"/>
       <w:r>
         <w:rPr>
           <w:sz w:val="24"/>
@@ -6443,7 +3509,7 @@
         </w:rPr>
         <w:t>Implement robust security measures to protect user data and ensure privacy.</w:t>
       </w:r>
-      <w:bookmarkEnd w:id="14"/>
+      <w:bookmarkEnd w:id="11"/>
     </w:p>
     <w:p>
       <w:pPr>
@@ -6474,7 +3540,7 @@
         </w:rPr>
         <w:t xml:space="preserve"> </w:t>
       </w:r>
-      <w:bookmarkStart w:id="15" w:name="_Toc164352144"/>
+      <w:bookmarkStart w:id="12" w:name="_Toc164352144"/>
       <w:r>
         <w:rPr>
           <w:rFonts w:ascii="Calibri"/>
@@ -6498,7 +3564,7 @@
         </w:rPr>
         <w:t>CASES</w:t>
       </w:r>
-      <w:bookmarkEnd w:id="15"/>
+      <w:bookmarkEnd w:id="12"/>
       <w:r>
         <w:rPr>
           <w:rFonts w:ascii="Calibri"/>
@@ -6744,7 +3810,6 @@
         <w:rPr>
           <w:sz w:val="24"/>
         </w:rPr>
-        <w:lastRenderedPageBreak/>
         <w:t>User sets a username and password.</w:t>
       </w:r>
     </w:p>
@@ -6779,7 +3844,14 @@
         <w:rPr>
           <w:sz w:val="24"/>
         </w:rPr>
-        <w:t xml:space="preserve"> unique and the password is secure.</w:t>
+        <w:t xml:space="preserve"> unique and the password is </w:t>
+      </w:r>
+      <w:r>
+        <w:rPr>
+          <w:sz w:val="24"/>
+        </w:rPr>
+        <w:lastRenderedPageBreak/>
+        <w:t>secure.</w:t>
       </w:r>
     </w:p>
     <w:p>
@@ -8513,7 +5585,6 @@
         </w:rPr>
       </w:pPr>
       <w:r>
-        <w:lastRenderedPageBreak/>
         <w:t>Extensions</w:t>
       </w:r>
       <w:r>
@@ -8544,6 +5615,7 @@
         <w:rPr>
           <w:sz w:val="24"/>
         </w:rPr>
+        <w:lastRenderedPageBreak/>
         <w:t>4a</w:t>
       </w:r>
       <w:r>
@@ -9672,33 +6744,33 @@
           <w:bCs/>
           <w:sz w:val="24"/>
         </w:rPr>
+        <w:t>Actors:</w:t>
+      </w:r>
+      <w:r>
+        <w:rPr>
+          <w:sz w:val="24"/>
+        </w:rPr>
+        <w:t xml:space="preserve"> User</w:t>
+      </w:r>
+    </w:p>
+    <w:p>
+      <w:pPr>
+        <w:tabs>
+          <w:tab w:val="left" w:pos="1641"/>
+        </w:tabs>
+        <w:spacing w:before="23"/>
+        <w:ind w:left="360"/>
+        <w:rPr>
+          <w:sz w:val="24"/>
+        </w:rPr>
+      </w:pPr>
+      <w:r>
+        <w:rPr>
+          <w:b/>
+          <w:bCs/>
+          <w:sz w:val="24"/>
+        </w:rPr>
         <w:lastRenderedPageBreak/>
-        <w:t>Actors:</w:t>
-      </w:r>
-      <w:r>
-        <w:rPr>
-          <w:sz w:val="24"/>
-        </w:rPr>
-        <w:t xml:space="preserve"> User</w:t>
-      </w:r>
-    </w:p>
-    <w:p>
-      <w:pPr>
-        <w:tabs>
-          <w:tab w:val="left" w:pos="1641"/>
-        </w:tabs>
-        <w:spacing w:before="23"/>
-        <w:ind w:left="360"/>
-        <w:rPr>
-          <w:sz w:val="24"/>
-        </w:rPr>
-      </w:pPr>
-      <w:r>
-        <w:rPr>
-          <w:b/>
-          <w:bCs/>
-          <w:sz w:val="24"/>
-        </w:rPr>
         <w:t>Preconditions:</w:t>
       </w:r>
       <w:r>
@@ -10803,8 +7875,6 @@
         </w:rPr>
         <w:t>you liked recipes and give the user recipe of the other user that have your liked recipe in there liked recipe list</w:t>
       </w:r>
-      <w:bookmarkStart w:id="16" w:name="_GoBack"/>
-      <w:bookmarkEnd w:id="16"/>
       <w:r>
         <w:rPr>
           <w:sz w:val="24"/>
@@ -10831,28 +7901,28 @@
         <w:rPr>
           <w:sz w:val="24"/>
         </w:rPr>
+        <w:t>System displays a list of recipes with similar characteristics.</w:t>
+      </w:r>
+    </w:p>
+    <w:p>
+      <w:pPr>
+        <w:tabs>
+          <w:tab w:val="left" w:pos="1641"/>
+        </w:tabs>
+        <w:spacing w:before="23"/>
+        <w:ind w:left="360"/>
+        <w:rPr>
+          <w:sz w:val="24"/>
+        </w:rPr>
+      </w:pPr>
+      <w:proofErr w:type="spellStart"/>
+      <w:r>
+        <w:rPr>
+          <w:b/>
+          <w:bCs/>
+          <w:sz w:val="24"/>
+        </w:rPr>
         <w:lastRenderedPageBreak/>
-        <w:t>System displays a list of recipes with similar characteristics.</w:t>
-      </w:r>
-    </w:p>
-    <w:p>
-      <w:pPr>
-        <w:tabs>
-          <w:tab w:val="left" w:pos="1641"/>
-        </w:tabs>
-        <w:spacing w:before="23"/>
-        <w:ind w:left="360"/>
-        <w:rPr>
-          <w:sz w:val="24"/>
-        </w:rPr>
-      </w:pPr>
-      <w:proofErr w:type="spellStart"/>
-      <w:r>
-        <w:rPr>
-          <w:b/>
-          <w:bCs/>
-          <w:sz w:val="24"/>
-        </w:rPr>
         <w:t>Postconditions</w:t>
       </w:r>
       <w:proofErr w:type="spellEnd"/>
@@ -11937,27 +9007,27 @@
           <w:bCs/>
           <w:sz w:val="24"/>
         </w:rPr>
+        <w:t>FR-08</w:t>
+      </w:r>
+    </w:p>
+    <w:p>
+      <w:pPr>
+        <w:tabs>
+          <w:tab w:val="left" w:pos="1641"/>
+        </w:tabs>
+        <w:spacing w:before="23"/>
+        <w:ind w:left="360"/>
+        <w:rPr>
+          <w:sz w:val="24"/>
+        </w:rPr>
+      </w:pPr>
+      <w:r>
+        <w:rPr>
+          <w:b/>
+          <w:bCs/>
+          <w:sz w:val="24"/>
+        </w:rPr>
         <w:lastRenderedPageBreak/>
-        <w:t>FR-08</w:t>
-      </w:r>
-    </w:p>
-    <w:p>
-      <w:pPr>
-        <w:tabs>
-          <w:tab w:val="left" w:pos="1641"/>
-        </w:tabs>
-        <w:spacing w:before="23"/>
-        <w:ind w:left="360"/>
-        <w:rPr>
-          <w:sz w:val="24"/>
-        </w:rPr>
-      </w:pPr>
-      <w:r>
-        <w:rPr>
-          <w:b/>
-          <w:bCs/>
-          <w:sz w:val="24"/>
-        </w:rPr>
         <w:t>Actors:</w:t>
       </w:r>
       <w:r>
@@ -12906,43 +9976,43 @@
           <w:bCs/>
           <w:sz w:val="24"/>
         </w:rPr>
+        <w:t>Use Case 17</w:t>
+      </w:r>
+      <w:r>
+        <w:rPr>
+          <w:b/>
+          <w:bCs/>
+          <w:sz w:val="24"/>
+        </w:rPr>
+        <w:t xml:space="preserve">: </w:t>
+      </w:r>
+      <w:r>
+        <w:rPr>
+          <w:b/>
+          <w:bCs/>
+          <w:sz w:val="24"/>
+        </w:rPr>
+        <w:t>Adding Recipe Ingredients in the shopping cart</w:t>
+      </w:r>
+    </w:p>
+    <w:p>
+      <w:pPr>
+        <w:tabs>
+          <w:tab w:val="left" w:pos="1641"/>
+        </w:tabs>
+        <w:spacing w:before="23"/>
+        <w:ind w:left="360"/>
+        <w:rPr>
+          <w:sz w:val="24"/>
+        </w:rPr>
+      </w:pPr>
+      <w:r>
+        <w:rPr>
+          <w:b/>
+          <w:bCs/>
+          <w:sz w:val="24"/>
+        </w:rPr>
         <w:lastRenderedPageBreak/>
-        <w:t>Use Case 17</w:t>
-      </w:r>
-      <w:r>
-        <w:rPr>
-          <w:b/>
-          <w:bCs/>
-          <w:sz w:val="24"/>
-        </w:rPr>
-        <w:t xml:space="preserve">: </w:t>
-      </w:r>
-      <w:r>
-        <w:rPr>
-          <w:b/>
-          <w:bCs/>
-          <w:sz w:val="24"/>
-        </w:rPr>
-        <w:t>Adding Recipe Ingredients in the shopping cart</w:t>
-      </w:r>
-    </w:p>
-    <w:p>
-      <w:pPr>
-        <w:tabs>
-          <w:tab w:val="left" w:pos="1641"/>
-        </w:tabs>
-        <w:spacing w:before="23"/>
-        <w:ind w:left="360"/>
-        <w:rPr>
-          <w:sz w:val="24"/>
-        </w:rPr>
-      </w:pPr>
-      <w:r>
-        <w:rPr>
-          <w:b/>
-          <w:bCs/>
-          <w:sz w:val="24"/>
-        </w:rPr>
         <w:t>FR-09</w:t>
       </w:r>
       <w:r>
@@ -13704,6 +10774,7 @@
           <w:sz w:val="24"/>
         </w:rPr>
         <w:sectPr>
+          <w:footerReference w:type="default" r:id="rId9"/>
           <w:pgSz w:w="11910" w:h="16840"/>
           <w:pgMar w:top="1460" w:right="1240" w:bottom="1200" w:left="1240" w:header="0" w:footer="1000" w:gutter="0"/>
           <w:cols w:space="708"/>
@@ -13719,9 +10790,11 @@
           <w:sz w:val="11"/>
         </w:rPr>
       </w:pPr>
+      <w:bookmarkStart w:id="13" w:name="_GoBack"/>
+      <w:bookmarkEnd w:id="13"/>
     </w:p>
     <w:sectPr>
-      <w:footerReference w:type="default" r:id="rId9"/>
+      <w:footerReference w:type="default" r:id="rId10"/>
       <w:pgSz w:w="11910" w:h="16840"/>
       <w:pgMar w:top="1580" w:right="1240" w:bottom="1200" w:left="1240" w:header="0" w:footer="1000" w:gutter="0"/>
       <w:cols w:space="708"/>
@@ -13869,7 +10942,7 @@
               <v:stroke joinstyle="miter"/>
               <v:path gradientshapeok="t" o:connecttype="rect"/>
             </v:shapetype>
-            <v:shape id="Text Box 3" o:spid="_x0000_s1032" type="#_x0000_t202" style="position:absolute;margin-left:514.9pt;margin-top:780.9pt;width:11.6pt;height:13.05pt;z-index:-251658752;visibility:visible;mso-wrap-style:square;mso-width-percent:0;mso-height-percent:0;mso-wrap-distance-left:9pt;mso-wrap-distance-top:0;mso-wrap-distance-right:9pt;mso-wrap-distance-bottom:0;mso-position-horizontal:absolute;mso-position-horizontal-relative:page;mso-position-vertical:absolute;mso-position-vertical-relative:page;mso-width-percent:0;mso-height-percent:0;mso-width-relative:page;mso-height-relative:page;v-text-anchor:top" o:gfxdata="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" filled="f" stroked="f">
+            <v:shape id="Text Box 3" o:spid="_x0000_s1029" type="#_x0000_t202" style="position:absolute;margin-left:514.9pt;margin-top:780.9pt;width:11.6pt;height:13.05pt;z-index:-251658752;visibility:visible;mso-wrap-style:square;mso-width-percent:0;mso-height-percent:0;mso-wrap-distance-left:9pt;mso-wrap-distance-top:0;mso-wrap-distance-right:9pt;mso-wrap-distance-bottom:0;mso-position-horizontal:absolute;mso-position-horizontal-relative:page;mso-position-vertical:absolute;mso-position-vertical-relative:page;mso-width-percent:0;mso-height-percent:0;mso-width-relative:page;mso-height-relative:page;v-text-anchor:top" o:gfxdata="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" filled="f" stroked="f">
               <v:textbox inset="0,0,0,0">
                 <w:txbxContent>
                   <w:p>
@@ -13999,7 +11072,7 @@
                             <w:rPr>
                               <w:noProof/>
                             </w:rPr>
-                            <w:t>11</w:t>
+                            <w:t>10</w:t>
                           </w:r>
                           <w:r>
                             <w:fldChar w:fldCharType="end"/>
@@ -14028,7 +11101,7 @@
               <v:stroke joinstyle="miter"/>
               <v:path gradientshapeok="t" o:connecttype="rect"/>
             </v:shapetype>
-            <v:shape id="_x0000_s1033" type="#_x0000_t202" style="position:absolute;margin-left:514.9pt;margin-top:780.9pt;width:11.6pt;height:13.05pt;z-index:-251656704;visibility:visible;mso-wrap-style:square;mso-width-percent:0;mso-height-percent:0;mso-wrap-distance-left:9pt;mso-wrap-distance-top:0;mso-wrap-distance-right:9pt;mso-wrap-distance-bottom:0;mso-position-horizontal:absolute;mso-position-horizontal-relative:page;mso-position-vertical:absolute;mso-position-vertical-relative:page;mso-width-percent:0;mso-height-percent:0;mso-width-relative:page;mso-height-relative:page;v-text-anchor:top" o:gfxdata="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" filled="f" stroked="f">
+            <v:shape id="_x0000_s1030" type="#_x0000_t202" style="position:absolute;margin-left:514.9pt;margin-top:780.9pt;width:11.6pt;height:13.05pt;z-index:-251656704;visibility:visible;mso-wrap-style:square;mso-width-percent:0;mso-height-percent:0;mso-wrap-distance-left:9pt;mso-wrap-distance-top:0;mso-wrap-distance-right:9pt;mso-wrap-distance-bottom:0;mso-position-horizontal:absolute;mso-position-horizontal-relative:page;mso-position-vertical:absolute;mso-position-vertical-relative:page;mso-width-percent:0;mso-height-percent:0;mso-width-relative:page;mso-height-relative:page;v-text-anchor:top" o:gfxdata="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" filled="f" stroked="f">
               <v:textbox inset="0,0,0,0">
                 <w:txbxContent>
                   <w:p>
@@ -14049,7 +11122,7 @@
                       <w:rPr>
                         <w:noProof/>
                       </w:rPr>
-                      <w:t>11</w:t>
+                      <w:t>10</w:t>
                     </w:r>
                     <w:r>
                       <w:fldChar w:fldCharType="end"/>
@@ -14101,7 +11174,7 @@
           <w:rPr>
             <w:noProof/>
           </w:rPr>
-          <w:t>12</w:t>
+          <w:t>11</w:t>
         </w:r>
         <w:r>
           <w:rPr>

</xml_diff>